<commit_message>
Aggiunti dettagli su Bluetooth
</commit_message>
<xml_diff>
--- a/Documentazione/Manuale di progetto.docx
+++ b/Documentazione/Manuale di progetto.docx
@@ -1274,15 +1274,7 @@
         </w:numPr>
       </w:pPr>
       <w:r>
-        <w:t xml:space="preserve">Sviluppare un’interfaccia grafica semplice per il controllo del rover mediante sliders, pulsanti, </w:t>
-      </w:r>
-      <w:proofErr w:type="spellStart"/>
-      <w:r>
-        <w:t>spinner</w:t>
-      </w:r>
-      <w:proofErr w:type="spellEnd"/>
-      <w:r>
-        <w:t>, ecc.</w:t>
+        <w:t>Sviluppare un’interfaccia grafica semplice per il controllo del rover mediante sliders, pulsanti, spinner, ecc.</w:t>
       </w:r>
     </w:p>
     <w:p>
@@ -1362,1195 +1354,414 @@
     <w:p>
       <w:pPr>
         <w:pStyle w:val="Heading2"/>
+      </w:pPr>
+      <w:r>
+        <w:t>Obiettivo</w:t>
+      </w:r>
+    </w:p>
+    <w:p>
+      <w:r>
+        <w:t xml:space="preserve">Sviluppare un applicativo per Android e iOS che vada a rimpiazzare il telecomando utilizzato al momento. </w:t>
+      </w:r>
+    </w:p>
+    <w:p>
+      <w:r>
+        <w:lastRenderedPageBreak/>
+        <w:t>Questo applicativo dovrà connettersi al dispositivo e inviare i comandi al rover per pilotarlo. Allo stesso momento riceverà costantemente dati dal rover riguardo la percentuale della batteria e distanza da un ostacolo.</w:t>
+      </w:r>
+    </w:p>
+    <w:p>
+      <w:r>
+        <w:t>Le informazioni ricevute verranno poi mostrate nell’applicazione come informazione per l’utente.</w:t>
+      </w:r>
+    </w:p>
+    <w:p>
+      <w:r>
+        <w:t>Attraverso l’interfaccia dell’applicazione si dovrà essere in grado di gestire</w:t>
+      </w:r>
+      <w:r>
+        <w:t xml:space="preserve"> il rover</w:t>
+      </w:r>
+      <w:r>
+        <w:t xml:space="preserve"> in modo esaustivo.</w:t>
+      </w:r>
+    </w:p>
+    <w:p>
+      <w:pPr>
+        <w:pStyle w:val="Heading2"/>
+      </w:pPr>
+      <w:r>
+        <w:t>Benefici attesi</w:t>
+      </w:r>
+    </w:p>
+    <w:p>
+      <w:r>
+        <w:t xml:space="preserve">Tra i benefici attesi c’è un miglioramento all’usabilità da parte dell’utente finale, il quale tramite </w:t>
+      </w:r>
+      <w:r>
+        <w:t>un’interfaccia</w:t>
+      </w:r>
+      <w:r>
+        <w:t xml:space="preserve"> chiara e funzionale, </w:t>
+      </w:r>
+      <w:r>
+        <w:t>potrà interagire con il rover più comodamente.</w:t>
+      </w:r>
+    </w:p>
+    <w:p>
+      <w:r>
+        <w:t xml:space="preserve">Tutte le funzioni saranno disponibili su un’unica schermata e verranno visualizzate anche le </w:t>
+      </w:r>
+      <w:r>
+        <w:t xml:space="preserve">informazioni </w:t>
+      </w:r>
+      <w:r>
+        <w:t>provenienti</w:t>
+      </w:r>
+      <w:r>
+        <w:t xml:space="preserve"> dal rover, quali stato della batteria e distanza da un ostacolo.</w:t>
+      </w:r>
+    </w:p>
+    <w:p>
+      <w:r>
+        <w:t>Gli utenti potranno poi scaricare l’applicativo e installarlo sul proprio telefono così da poter controllare il rover. Con questo sistema di andrà ad eliminare il problema di un unico telecomando, il quale se dovesse scaricarsi o rompersi renderebbe impossibile interfacciarsi con il rover.</w:t>
+      </w:r>
+    </w:p>
+    <w:p>
+      <w:r>
+        <w:t>Inoltre,</w:t>
+      </w:r>
+      <w:r>
+        <w:t xml:space="preserve"> si avrebbe la possibilità di aggiungere funzionalità o migliorare quelle presenti, molto più facile tramite un semplice aggiornamento dell’applicazione.</w:t>
+      </w:r>
+    </w:p>
+    <w:p>
+      <w:pPr>
+        <w:pStyle w:val="Heading2"/>
+      </w:pPr>
+      <w:r>
+        <w:t>Limitazioni</w:t>
+      </w:r>
+    </w:p>
+    <w:p>
+      <w:r>
+        <w:t>Una limitazione che è sopraggiunta subito dopo un’analisi delle tecnologie è legata supporto per l’applicazione ad iOS. Siccome per comunicare</w:t>
+      </w:r>
+      <w:r>
+        <w:t xml:space="preserve"> tramite vecchie versioni di Bluetooth</w:t>
+      </w:r>
+      <w:r>
+        <w:t xml:space="preserve"> con dispositivi Apple è necessaria la certificazione MFi</w:t>
+      </w:r>
+      <w:r>
         <w:rPr>
-          <w:lang w:val="en-CH"/>
+          <w:rStyle w:val="FootnoteReference"/>
         </w:rPr>
-      </w:pPr>
-      <w:proofErr w:type="spellStart"/>
-      <w:r>
-        <w:rPr>
-          <w:lang w:val="en-CH"/>
-        </w:rPr>
+        <w:footnoteReference w:id="1"/>
+      </w:r>
+      <w:r>
+        <w:t>, si è deciso di scartare il supporto a</w:t>
+      </w:r>
+      <w:r>
+        <w:t>i dispositivi</w:t>
+      </w:r>
+      <w:r>
+        <w:t xml:space="preserve"> Apple.</w:t>
+      </w:r>
+    </w:p>
+    <w:p>
+      <w:pPr>
+        <w:pStyle w:val="Heading2"/>
+      </w:pPr>
+      <w:r>
+        <w:t>Organizzazione aziendale</w:t>
+      </w:r>
+    </w:p>
+    <w:p>
+      <w:r>
+        <w:t>// Mettere in evidenza dove sono io</w:t>
+      </w:r>
+    </w:p>
+    <w:p>
+      <w:pPr>
+        <w:pStyle w:val="Heading1"/>
+      </w:pPr>
+      <w:r>
+        <w:t>Pianificazione</w:t>
+      </w:r>
+    </w:p>
+    <w:p>
+      <w:pPr>
+        <w:pStyle w:val="Heading2"/>
+      </w:pPr>
+      <w:r>
+        <w:t>Roadmap</w:t>
+      </w:r>
+    </w:p>
+    <w:p/>
+    <w:p>
+      <w:pPr>
+        <w:pStyle w:val="Heading2"/>
+      </w:pPr>
+      <w:r>
+        <w:t>Gantt</w:t>
+      </w:r>
+    </w:p>
+    <w:p/>
+    <w:p>
+      <w:pPr>
+        <w:pStyle w:val="Heading2"/>
+      </w:pPr>
+      <w:r>
+        <w:t>Trello</w:t>
+      </w:r>
+    </w:p>
+    <w:p/>
+    <w:p>
+      <w:pPr>
+        <w:pStyle w:val="Heading2"/>
+      </w:pPr>
+      <w:r>
         <w:lastRenderedPageBreak/>
-        <w:t>Obiettivo</w:t>
-      </w:r>
-      <w:proofErr w:type="spellEnd"/>
+        <w:t>Milestone</w:t>
+      </w:r>
+    </w:p>
+    <w:p/>
+    <w:p>
+      <w:pPr>
+        <w:pStyle w:val="Heading1"/>
+      </w:pPr>
+      <w:r>
+        <w:t>Organigramma</w:t>
+      </w:r>
+    </w:p>
+    <w:p/>
+    <w:p>
+      <w:pPr>
+        <w:pStyle w:val="Heading1"/>
+      </w:pPr>
+      <w:r>
+        <w:t>Analisi dei rischi</w:t>
+      </w:r>
     </w:p>
     <w:p>
       <w:pPr>
         <w:pStyle w:val="Heading2"/>
-        <w:rPr>
-          <w:lang w:val="en-CH"/>
-        </w:rPr>
-      </w:pPr>
-      <w:proofErr w:type="spellStart"/>
-      <w:r>
-        <w:rPr>
-          <w:lang w:val="en-CH"/>
-        </w:rPr>
-        <w:t>Benefici</w:t>
-      </w:r>
-      <w:proofErr w:type="spellEnd"/>
-      <w:r>
-        <w:rPr>
-          <w:lang w:val="en-CH"/>
-        </w:rPr>
+      </w:pPr>
+      <w:r>
+        <w:t>Uso strumenti</w:t>
+      </w:r>
+    </w:p>
+    <w:p>
+      <w:r>
+        <w:t>// (what-if, causa-effetto, ...)</w:t>
+      </w:r>
+    </w:p>
+    <w:p>
+      <w:pPr>
+        <w:pStyle w:val="Heading2"/>
+      </w:pPr>
+      <w:r>
+        <w:t>Catalogo rischi</w:t>
+      </w:r>
+    </w:p>
+    <w:p/>
+    <w:p>
+      <w:pPr>
+        <w:pStyle w:val="Heading2"/>
+      </w:pPr>
+      <w:r>
+        <w:t>Rischi accaduti</w:t>
+      </w:r>
+    </w:p>
+    <w:p/>
+    <w:p>
+      <w:pPr>
+        <w:pStyle w:val="Heading1"/>
+      </w:pPr>
+      <w:r>
+        <w:t>Macro</w:t>
+      </w:r>
+      <w:r>
         <w:t xml:space="preserve"> </w:t>
       </w:r>
-      <w:proofErr w:type="spellStart"/>
-      <w:r>
-        <w:rPr>
-          <w:lang w:val="en-CH"/>
-        </w:rPr>
-        <w:t>attesi</w:t>
-      </w:r>
-      <w:proofErr w:type="spellEnd"/>
+      <w:r>
+        <w:t>requisiti</w:t>
+      </w:r>
+    </w:p>
+    <w:p/>
+    <w:p>
+      <w:pPr>
+        <w:pStyle w:val="Heading1"/>
+      </w:pPr>
+      <w:r>
+        <w:t>Analisi costi e benefici</w:t>
+      </w:r>
+    </w:p>
+    <w:p/>
+    <w:p>
+      <w:pPr>
+        <w:pStyle w:val="Heading1"/>
+      </w:pPr>
+      <w:r>
+        <w:t>Mockup</w:t>
+      </w:r>
     </w:p>
     <w:p>
       <w:pPr>
         <w:pStyle w:val="Heading2"/>
-        <w:rPr>
-          <w:lang w:val="en-CH"/>
-        </w:rPr>
-      </w:pPr>
-      <w:proofErr w:type="spellStart"/>
-      <w:r>
-        <w:rPr>
-          <w:lang w:val="en-CH"/>
-        </w:rPr>
-        <w:t>Organizzazione</w:t>
-      </w:r>
-      <w:proofErr w:type="spellEnd"/>
-      <w:r>
-        <w:rPr>
-          <w:lang w:val="en-CH"/>
-        </w:rPr>
-        <w:t xml:space="preserve"> </w:t>
-      </w:r>
-      <w:proofErr w:type="spellStart"/>
-      <w:r>
-        <w:rPr>
-          <w:lang w:val="en-CH"/>
-        </w:rPr>
-        <w:t>aziendale</w:t>
-      </w:r>
-      <w:proofErr w:type="spellEnd"/>
-    </w:p>
-    <w:p>
-      <w:r>
-        <w:rPr>
-          <w:lang w:val="en-CH"/>
-        </w:rPr>
-        <w:t xml:space="preserve">// </w:t>
-      </w:r>
-      <w:proofErr w:type="spellStart"/>
-      <w:r>
-        <w:rPr>
-          <w:lang w:val="en-CH"/>
-        </w:rPr>
-        <w:t>Mettere</w:t>
-      </w:r>
-      <w:proofErr w:type="spellEnd"/>
-      <w:r>
-        <w:rPr>
-          <w:lang w:val="en-CH"/>
-        </w:rPr>
-        <w:t xml:space="preserve"> in </w:t>
-      </w:r>
-      <w:proofErr w:type="spellStart"/>
-      <w:r>
-        <w:rPr>
-          <w:lang w:val="en-CH"/>
-        </w:rPr>
-        <w:t>evidenza</w:t>
-      </w:r>
-      <w:proofErr w:type="spellEnd"/>
-      <w:r>
-        <w:rPr>
-          <w:lang w:val="en-CH"/>
-        </w:rPr>
-        <w:t xml:space="preserve"> dove </w:t>
-      </w:r>
-      <w:proofErr w:type="spellStart"/>
-      <w:r>
-        <w:rPr>
-          <w:lang w:val="en-CH"/>
-        </w:rPr>
-        <w:t>sono</w:t>
-      </w:r>
-      <w:proofErr w:type="spellEnd"/>
-      <w:r>
-        <w:rPr>
-          <w:lang w:val="en-CH"/>
-        </w:rPr>
-        <w:t xml:space="preserve"> io</w:t>
-      </w:r>
-    </w:p>
+      </w:pPr>
+      <w:r>
+        <w:t xml:space="preserve">Confronto iniziale </w:t>
+      </w:r>
+      <w:r>
+        <w:t>–</w:t>
+      </w:r>
+      <w:r>
+        <w:t xml:space="preserve"> finale</w:t>
+      </w:r>
+    </w:p>
+    <w:p/>
     <w:p>
       <w:pPr>
         <w:pStyle w:val="Heading1"/>
-        <w:rPr>
-          <w:lang w:val="en-CH"/>
-        </w:rPr>
-      </w:pPr>
-      <w:proofErr w:type="spellStart"/>
-      <w:r>
-        <w:rPr>
-          <w:lang w:val="en-CH"/>
-        </w:rPr>
-        <w:t>Pianificazione</w:t>
-      </w:r>
-      <w:proofErr w:type="spellEnd"/>
-    </w:p>
-    <w:p>
-      <w:pPr>
-        <w:rPr>
-          <w:lang w:val="en-CH"/>
-        </w:rPr>
-      </w:pPr>
+      </w:pPr>
+      <w:r>
+        <w:t>Diagrammi</w:t>
+      </w:r>
+    </w:p>
+    <w:p/>
+    <w:p>
+      <w:pPr>
+        <w:pStyle w:val="Heading1"/>
+      </w:pPr>
+      <w:r>
+        <w:t>Gestione sicurezza</w:t>
+      </w:r>
+    </w:p>
+    <w:p/>
+    <w:p>
+      <w:pPr>
+        <w:pStyle w:val="Heading1"/>
+      </w:pPr>
+      <w:r>
+        <w:t>Migrazione dati</w:t>
+      </w:r>
+    </w:p>
+    <w:p/>
+    <w:p>
+      <w:pPr>
+        <w:pStyle w:val="Heading1"/>
+      </w:pPr>
+      <w:r>
+        <w:lastRenderedPageBreak/>
+        <w:t>Interfaccia dati</w:t>
+      </w:r>
+    </w:p>
+    <w:p/>
+    <w:p>
+      <w:pPr>
+        <w:pStyle w:val="Heading1"/>
+      </w:pPr>
+      <w:r>
+        <w:t>Analisi di mercato</w:t>
+      </w:r>
+    </w:p>
+    <w:p/>
+    <w:p>
+      <w:pPr>
+        <w:pStyle w:val="Heading1"/>
+      </w:pPr>
+      <w:r>
+        <w:t>Gestione della comunicazione</w:t>
+      </w:r>
     </w:p>
     <w:p>
       <w:pPr>
         <w:pStyle w:val="Heading2"/>
-        <w:rPr>
-          <w:lang w:val="en-CH"/>
-        </w:rPr>
-      </w:pPr>
-      <w:r>
-        <w:rPr>
-          <w:lang w:val="en-CH"/>
-        </w:rPr>
-        <w:t>Roadmap</w:t>
-      </w:r>
-    </w:p>
-    <w:p>
-      <w:pPr>
-        <w:rPr>
-          <w:lang w:val="en-CH"/>
-        </w:rPr>
-      </w:pPr>
+      </w:pPr>
+      <w:r>
+        <w:t>Eventi ricorrenti</w:t>
+      </w:r>
+    </w:p>
+    <w:p>
+      <w:r>
+        <w:t>// Venerdì pomeriggio</w:t>
+      </w:r>
     </w:p>
     <w:p>
       <w:pPr>
         <w:pStyle w:val="Heading2"/>
-        <w:rPr>
-          <w:lang w:val="en-CH"/>
-        </w:rPr>
-      </w:pPr>
-      <w:r>
-        <w:rPr>
-          <w:lang w:val="en-CH"/>
-        </w:rPr>
-        <w:t>Gantt</w:t>
-      </w:r>
-    </w:p>
-    <w:p>
-      <w:pPr>
-        <w:rPr>
-          <w:lang w:val="en-CH"/>
-        </w:rPr>
-      </w:pPr>
-    </w:p>
+      </w:pPr>
+      <w:r>
+        <w:t>Verbali previsti e tempistiche</w:t>
+      </w:r>
+    </w:p>
+    <w:p/>
     <w:p>
       <w:pPr>
         <w:pStyle w:val="Heading2"/>
-        <w:rPr>
-          <w:lang w:val="en-CH"/>
-        </w:rPr>
-      </w:pPr>
-      <w:r>
-        <w:rPr>
-          <w:lang w:val="en-CH"/>
-        </w:rPr>
-        <w:t>Trello</w:t>
-      </w:r>
-    </w:p>
-    <w:p>
-      <w:pPr>
-        <w:rPr>
-          <w:lang w:val="en-CH"/>
-        </w:rPr>
-      </w:pPr>
-    </w:p>
+      </w:pPr>
+      <w:r>
+        <w:t>Incontri formali</w:t>
+      </w:r>
+    </w:p>
+    <w:p/>
     <w:p>
       <w:pPr>
         <w:pStyle w:val="Heading2"/>
-        <w:rPr>
-          <w:lang w:val="en-CH"/>
-        </w:rPr>
-      </w:pPr>
-      <w:r>
-        <w:rPr>
-          <w:lang w:val="en-CH"/>
-        </w:rPr>
-        <w:t>Milestone</w:t>
-      </w:r>
-    </w:p>
-    <w:p>
-      <w:pPr>
-        <w:rPr>
-          <w:lang w:val="en-CH"/>
-        </w:rPr>
-      </w:pPr>
-    </w:p>
+      </w:pPr>
+      <w:r>
+        <w:t>Distanza/presenza</w:t>
+      </w:r>
+    </w:p>
+    <w:p/>
+    <w:p>
+      <w:pPr>
+        <w:pStyle w:val="Heading2"/>
+      </w:pPr>
+      <w:r>
+        <w:t>Gestione materiali</w:t>
+      </w:r>
+    </w:p>
+    <w:p/>
     <w:p>
       <w:pPr>
         <w:pStyle w:val="Heading1"/>
-        <w:rPr>
-          <w:lang w:val="en-CH"/>
-        </w:rPr>
-      </w:pPr>
-      <w:proofErr w:type="spellStart"/>
-      <w:r>
-        <w:rPr>
-          <w:lang w:val="en-CH"/>
-        </w:rPr>
-        <w:t>Organigramma</w:t>
-      </w:r>
-      <w:proofErr w:type="spellEnd"/>
-    </w:p>
-    <w:p>
-      <w:pPr>
-        <w:rPr>
-          <w:lang w:val="en-CH"/>
-        </w:rPr>
-      </w:pPr>
-    </w:p>
+      </w:pPr>
+      <w:r>
+        <w:t>Processo di sviluppo</w:t>
+      </w:r>
+    </w:p>
+    <w:p>
+      <w:pPr>
+        <w:pStyle w:val="Heading2"/>
+      </w:pPr>
+      <w:r>
+        <w:t>Ciclo di vita del software</w:t>
+      </w:r>
+    </w:p>
+    <w:p/>
+    <w:p>
+      <w:pPr>
+        <w:pStyle w:val="Heading2"/>
+      </w:pPr>
+      <w:r>
+        <w:t>Differenze tra processi di sviluppo</w:t>
+      </w:r>
+    </w:p>
+    <w:p/>
     <w:p>
       <w:pPr>
         <w:pStyle w:val="Heading1"/>
-        <w:rPr>
-          <w:lang w:val="en-CH"/>
-        </w:rPr>
-      </w:pPr>
-      <w:proofErr w:type="spellStart"/>
-      <w:r>
-        <w:rPr>
-          <w:lang w:val="en-CH"/>
-        </w:rPr>
-        <w:t>Analisi</w:t>
-      </w:r>
-      <w:proofErr w:type="spellEnd"/>
-      <w:r>
-        <w:rPr>
-          <w:lang w:val="en-CH"/>
-        </w:rPr>
-        <w:t xml:space="preserve"> </w:t>
-      </w:r>
-      <w:proofErr w:type="spellStart"/>
-      <w:r>
-        <w:rPr>
-          <w:lang w:val="en-CH"/>
-        </w:rPr>
-        <w:t>dei</w:t>
-      </w:r>
-      <w:proofErr w:type="spellEnd"/>
-      <w:r>
-        <w:rPr>
-          <w:lang w:val="en-CH"/>
-        </w:rPr>
-        <w:t xml:space="preserve"> </w:t>
-      </w:r>
-      <w:proofErr w:type="spellStart"/>
-      <w:r>
-        <w:rPr>
-          <w:lang w:val="en-CH"/>
-        </w:rPr>
-        <w:t>rischi</w:t>
-      </w:r>
-      <w:proofErr w:type="spellEnd"/>
-    </w:p>
-    <w:p>
-      <w:pPr>
-        <w:pStyle w:val="Heading2"/>
-        <w:rPr>
-          <w:lang w:val="en-CH"/>
-        </w:rPr>
-      </w:pPr>
-      <w:proofErr w:type="spellStart"/>
-      <w:r>
-        <w:rPr>
-          <w:lang w:val="en-CH"/>
-        </w:rPr>
-        <w:t>Uso</w:t>
-      </w:r>
-      <w:proofErr w:type="spellEnd"/>
-      <w:r>
-        <w:rPr>
-          <w:lang w:val="en-CH"/>
-        </w:rPr>
-        <w:t xml:space="preserve"> </w:t>
-      </w:r>
-      <w:proofErr w:type="spellStart"/>
-      <w:r>
-        <w:rPr>
-          <w:lang w:val="en-CH"/>
-        </w:rPr>
-        <w:t>strumenti</w:t>
-      </w:r>
-      <w:proofErr w:type="spellEnd"/>
-    </w:p>
-    <w:p>
-      <w:pPr>
-        <w:rPr>
-          <w:lang w:val="en-CH"/>
-        </w:rPr>
-      </w:pPr>
-      <w:r>
-        <w:rPr>
-          <w:lang w:val="en-CH"/>
-        </w:rPr>
-        <w:t>//</w:t>
-      </w:r>
-      <w:r>
-        <w:rPr>
-          <w:lang w:val="en-CH"/>
-        </w:rPr>
-        <w:t xml:space="preserve"> (what-if, causa-</w:t>
-      </w:r>
-      <w:proofErr w:type="spellStart"/>
-      <w:r>
-        <w:rPr>
-          <w:lang w:val="en-CH"/>
-        </w:rPr>
-        <w:t>effetto</w:t>
-      </w:r>
-      <w:proofErr w:type="spellEnd"/>
-      <w:r>
-        <w:rPr>
-          <w:lang w:val="en-CH"/>
-        </w:rPr>
-        <w:t>, ...)</w:t>
-      </w:r>
-    </w:p>
-    <w:p>
-      <w:pPr>
-        <w:pStyle w:val="Heading2"/>
-        <w:rPr>
-          <w:lang w:val="en-CH"/>
-        </w:rPr>
-      </w:pPr>
-      <w:proofErr w:type="spellStart"/>
-      <w:r>
-        <w:rPr>
-          <w:lang w:val="en-CH"/>
-        </w:rPr>
-        <w:t>Catalogo</w:t>
-      </w:r>
-      <w:proofErr w:type="spellEnd"/>
-      <w:r>
-        <w:rPr>
-          <w:lang w:val="en-CH"/>
-        </w:rPr>
-        <w:t xml:space="preserve"> </w:t>
-      </w:r>
-      <w:proofErr w:type="spellStart"/>
-      <w:r>
-        <w:rPr>
-          <w:lang w:val="en-CH"/>
-        </w:rPr>
-        <w:t>rischi</w:t>
-      </w:r>
-      <w:proofErr w:type="spellEnd"/>
-    </w:p>
-    <w:p>
-      <w:pPr>
-        <w:rPr>
-          <w:lang w:val="en-CH"/>
-        </w:rPr>
-      </w:pPr>
-    </w:p>
-    <w:p>
-      <w:pPr>
-        <w:pStyle w:val="Heading2"/>
-        <w:rPr>
-          <w:lang w:val="en-CH"/>
-        </w:rPr>
-      </w:pPr>
-      <w:proofErr w:type="spellStart"/>
-      <w:r>
-        <w:rPr>
-          <w:lang w:val="en-CH"/>
-        </w:rPr>
-        <w:t>Rischi</w:t>
-      </w:r>
-      <w:proofErr w:type="spellEnd"/>
-      <w:r>
-        <w:rPr>
-          <w:lang w:val="en-CH"/>
-        </w:rPr>
-        <w:t xml:space="preserve"> </w:t>
-      </w:r>
-      <w:proofErr w:type="spellStart"/>
-      <w:r>
-        <w:rPr>
-          <w:lang w:val="en-CH"/>
-        </w:rPr>
-        <w:t>accaduti</w:t>
-      </w:r>
-      <w:proofErr w:type="spellEnd"/>
-    </w:p>
-    <w:p>
-      <w:pPr>
-        <w:rPr>
-          <w:lang w:val="en-CH"/>
-        </w:rPr>
-      </w:pPr>
-    </w:p>
-    <w:p>
-      <w:pPr>
-        <w:pStyle w:val="Heading1"/>
-        <w:rPr>
-          <w:lang w:val="en-CH"/>
-        </w:rPr>
-      </w:pPr>
-      <w:proofErr w:type="spellStart"/>
-      <w:r>
-        <w:rPr>
-          <w:lang w:val="en-CH"/>
-        </w:rPr>
-        <w:t>Macrorequisiti</w:t>
-      </w:r>
-      <w:proofErr w:type="spellEnd"/>
-    </w:p>
-    <w:p>
-      <w:pPr>
-        <w:rPr>
-          <w:lang w:val="en-CH"/>
-        </w:rPr>
-      </w:pPr>
-    </w:p>
-    <w:p>
-      <w:pPr>
-        <w:pStyle w:val="Heading1"/>
-        <w:rPr>
-          <w:lang w:val="en-CH"/>
-        </w:rPr>
-      </w:pPr>
-      <w:proofErr w:type="spellStart"/>
-      <w:r>
-        <w:rPr>
-          <w:lang w:val="en-CH"/>
-        </w:rPr>
-        <w:lastRenderedPageBreak/>
-        <w:t>Analisi</w:t>
-      </w:r>
-      <w:proofErr w:type="spellEnd"/>
-      <w:r>
-        <w:rPr>
-          <w:lang w:val="en-CH"/>
-        </w:rPr>
-        <w:t xml:space="preserve"> </w:t>
-      </w:r>
-      <w:proofErr w:type="spellStart"/>
-      <w:r>
-        <w:rPr>
-          <w:lang w:val="en-CH"/>
-        </w:rPr>
-        <w:t>costi</w:t>
-      </w:r>
-      <w:proofErr w:type="spellEnd"/>
-      <w:r>
-        <w:rPr>
-          <w:lang w:val="en-CH"/>
-        </w:rPr>
-        <w:t xml:space="preserve"> e </w:t>
-      </w:r>
-      <w:proofErr w:type="spellStart"/>
-      <w:r>
-        <w:rPr>
-          <w:lang w:val="en-CH"/>
-        </w:rPr>
-        <w:t>benefici</w:t>
-      </w:r>
-      <w:proofErr w:type="spellEnd"/>
-    </w:p>
-    <w:p>
-      <w:pPr>
-        <w:rPr>
-          <w:lang w:val="en-CH"/>
-        </w:rPr>
-      </w:pPr>
-    </w:p>
-    <w:p>
-      <w:pPr>
-        <w:pStyle w:val="Heading1"/>
-        <w:rPr>
-          <w:lang w:val="en-CH"/>
-        </w:rPr>
-      </w:pPr>
-      <w:proofErr w:type="spellStart"/>
-      <w:r>
-        <w:rPr>
-          <w:lang w:val="en-CH"/>
-        </w:rPr>
-        <w:t>Mockup</w:t>
-      </w:r>
-      <w:proofErr w:type="spellEnd"/>
-    </w:p>
-    <w:p>
-      <w:pPr>
-        <w:pStyle w:val="Heading2"/>
-        <w:rPr>
-          <w:lang w:val="en-CH"/>
-        </w:rPr>
-      </w:pPr>
-      <w:proofErr w:type="spellStart"/>
-      <w:r>
-        <w:rPr>
-          <w:lang w:val="en-CH"/>
-        </w:rPr>
-        <w:t>Confronto</w:t>
-      </w:r>
-      <w:proofErr w:type="spellEnd"/>
-      <w:r>
-        <w:rPr>
-          <w:lang w:val="en-CH"/>
-        </w:rPr>
-        <w:t xml:space="preserve"> </w:t>
-      </w:r>
-      <w:proofErr w:type="spellStart"/>
-      <w:r>
-        <w:rPr>
-          <w:lang w:val="en-CH"/>
-        </w:rPr>
-        <w:t>iniziale</w:t>
-      </w:r>
-      <w:proofErr w:type="spellEnd"/>
-      <w:r>
-        <w:rPr>
-          <w:lang w:val="en-CH"/>
-        </w:rPr>
-        <w:t xml:space="preserve"> </w:t>
-      </w:r>
-      <w:r>
-        <w:rPr>
-          <w:lang w:val="en-CH"/>
-        </w:rPr>
-        <w:t>–</w:t>
-      </w:r>
-      <w:r>
-        <w:rPr>
-          <w:lang w:val="en-CH"/>
-        </w:rPr>
-        <w:t xml:space="preserve"> finale</w:t>
-      </w:r>
-    </w:p>
-    <w:p>
-      <w:pPr>
-        <w:rPr>
-          <w:lang w:val="en-CH"/>
-        </w:rPr>
-      </w:pPr>
-    </w:p>
-    <w:p>
-      <w:pPr>
-        <w:pStyle w:val="Heading1"/>
-        <w:rPr>
-          <w:lang w:val="en-CH"/>
-        </w:rPr>
-      </w:pPr>
-      <w:proofErr w:type="spellStart"/>
-      <w:r>
-        <w:rPr>
-          <w:lang w:val="en-CH"/>
-        </w:rPr>
-        <w:t>Diagrammi</w:t>
-      </w:r>
-      <w:proofErr w:type="spellEnd"/>
-    </w:p>
-    <w:p>
-      <w:pPr>
-        <w:rPr>
-          <w:lang w:val="en-CH"/>
-        </w:rPr>
-      </w:pPr>
-    </w:p>
-    <w:p>
-      <w:pPr>
-        <w:pStyle w:val="Heading1"/>
-        <w:rPr>
-          <w:lang w:val="en-CH"/>
-        </w:rPr>
-      </w:pPr>
-      <w:proofErr w:type="spellStart"/>
-      <w:r>
-        <w:rPr>
-          <w:lang w:val="en-CH"/>
-        </w:rPr>
-        <w:t>Gestione</w:t>
-      </w:r>
-      <w:proofErr w:type="spellEnd"/>
-      <w:r>
-        <w:rPr>
-          <w:lang w:val="en-CH"/>
-        </w:rPr>
-        <w:t xml:space="preserve"> </w:t>
-      </w:r>
-      <w:proofErr w:type="spellStart"/>
-      <w:r>
-        <w:rPr>
-          <w:lang w:val="en-CH"/>
-        </w:rPr>
-        <w:t>sicurezza</w:t>
-      </w:r>
-      <w:proofErr w:type="spellEnd"/>
-    </w:p>
-    <w:p>
-      <w:pPr>
-        <w:rPr>
-          <w:lang w:val="en-CH"/>
-        </w:rPr>
-      </w:pPr>
-    </w:p>
-    <w:p>
-      <w:pPr>
-        <w:pStyle w:val="Heading1"/>
-        <w:rPr>
-          <w:lang w:val="en-CH"/>
-        </w:rPr>
-      </w:pPr>
-      <w:proofErr w:type="spellStart"/>
-      <w:r>
-        <w:rPr>
-          <w:lang w:val="en-CH"/>
-        </w:rPr>
-        <w:t>Migrazione</w:t>
-      </w:r>
-      <w:proofErr w:type="spellEnd"/>
-      <w:r>
-        <w:rPr>
-          <w:lang w:val="en-CH"/>
-        </w:rPr>
-        <w:t xml:space="preserve"> </w:t>
-      </w:r>
-      <w:proofErr w:type="spellStart"/>
-      <w:r>
-        <w:rPr>
-          <w:lang w:val="en-CH"/>
-        </w:rPr>
-        <w:t>dati</w:t>
-      </w:r>
-      <w:proofErr w:type="spellEnd"/>
-    </w:p>
-    <w:p>
-      <w:pPr>
-        <w:rPr>
-          <w:lang w:val="en-CH"/>
-        </w:rPr>
-      </w:pPr>
-    </w:p>
-    <w:p>
-      <w:pPr>
-        <w:pStyle w:val="Heading1"/>
-        <w:rPr>
-          <w:lang w:val="en-CH"/>
-        </w:rPr>
-      </w:pPr>
-      <w:proofErr w:type="spellStart"/>
-      <w:r>
-        <w:rPr>
-          <w:lang w:val="en-CH"/>
-        </w:rPr>
-        <w:t>Interfaccia</w:t>
-      </w:r>
-      <w:proofErr w:type="spellEnd"/>
-      <w:r>
-        <w:rPr>
-          <w:lang w:val="en-CH"/>
-        </w:rPr>
-        <w:t xml:space="preserve"> </w:t>
-      </w:r>
-      <w:proofErr w:type="spellStart"/>
-      <w:r>
-        <w:rPr>
-          <w:lang w:val="en-CH"/>
-        </w:rPr>
-        <w:t>dati</w:t>
-      </w:r>
-      <w:proofErr w:type="spellEnd"/>
-    </w:p>
-    <w:p>
-      <w:pPr>
-        <w:rPr>
-          <w:lang w:val="en-CH"/>
-        </w:rPr>
-      </w:pPr>
-    </w:p>
-    <w:p>
-      <w:pPr>
-        <w:pStyle w:val="Heading1"/>
-        <w:rPr>
-          <w:lang w:val="en-CH"/>
-        </w:rPr>
-      </w:pPr>
-      <w:proofErr w:type="spellStart"/>
-      <w:r>
-        <w:rPr>
-          <w:lang w:val="en-CH"/>
-        </w:rPr>
-        <w:t>Analisi</w:t>
-      </w:r>
-      <w:proofErr w:type="spellEnd"/>
-      <w:r>
-        <w:rPr>
-          <w:lang w:val="en-CH"/>
-        </w:rPr>
-        <w:t xml:space="preserve"> di </w:t>
-      </w:r>
-      <w:proofErr w:type="spellStart"/>
-      <w:r>
-        <w:rPr>
-          <w:lang w:val="en-CH"/>
-        </w:rPr>
-        <w:t>mercato</w:t>
-      </w:r>
-      <w:proofErr w:type="spellEnd"/>
-    </w:p>
-    <w:p>
-      <w:pPr>
-        <w:rPr>
-          <w:lang w:val="en-CH"/>
-        </w:rPr>
-      </w:pPr>
-    </w:p>
-    <w:p>
-      <w:pPr>
-        <w:pStyle w:val="Heading1"/>
-        <w:rPr>
-          <w:lang w:val="en-CH"/>
-        </w:rPr>
-      </w:pPr>
-      <w:proofErr w:type="spellStart"/>
-      <w:r>
-        <w:rPr>
-          <w:lang w:val="en-CH"/>
-        </w:rPr>
-        <w:t>Gestione</w:t>
-      </w:r>
-      <w:proofErr w:type="spellEnd"/>
-      <w:r>
-        <w:rPr>
-          <w:lang w:val="en-CH"/>
-        </w:rPr>
-        <w:t xml:space="preserve"> </w:t>
-      </w:r>
-      <w:proofErr w:type="spellStart"/>
-      <w:r>
-        <w:rPr>
-          <w:lang w:val="en-CH"/>
-        </w:rPr>
-        <w:t>della</w:t>
-      </w:r>
-      <w:proofErr w:type="spellEnd"/>
-      <w:r>
-        <w:rPr>
-          <w:lang w:val="en-CH"/>
-        </w:rPr>
-        <w:t xml:space="preserve"> </w:t>
-      </w:r>
-      <w:proofErr w:type="spellStart"/>
-      <w:r>
-        <w:rPr>
-          <w:lang w:val="en-CH"/>
-        </w:rPr>
-        <w:t>comunicazione</w:t>
-      </w:r>
-      <w:proofErr w:type="spellEnd"/>
-    </w:p>
-    <w:p>
-      <w:pPr>
-        <w:pStyle w:val="Heading2"/>
-        <w:rPr>
-          <w:lang w:val="en-CH"/>
-        </w:rPr>
-      </w:pPr>
-      <w:proofErr w:type="spellStart"/>
-      <w:r>
-        <w:rPr>
-          <w:lang w:val="en-CH"/>
-        </w:rPr>
-        <w:t>Eventi</w:t>
-      </w:r>
-      <w:proofErr w:type="spellEnd"/>
-      <w:r>
-        <w:rPr>
-          <w:lang w:val="en-CH"/>
-        </w:rPr>
-        <w:t xml:space="preserve"> </w:t>
-      </w:r>
-      <w:proofErr w:type="spellStart"/>
-      <w:r>
-        <w:rPr>
-          <w:lang w:val="en-CH"/>
-        </w:rPr>
-        <w:t>ricorrenti</w:t>
-      </w:r>
-      <w:proofErr w:type="spellEnd"/>
-    </w:p>
-    <w:p>
-      <w:pPr>
-        <w:rPr>
-          <w:lang w:val="en-CH"/>
-        </w:rPr>
-      </w:pPr>
-      <w:r>
-        <w:rPr>
-          <w:lang w:val="en-CH"/>
-        </w:rPr>
-        <w:t xml:space="preserve">// </w:t>
-      </w:r>
-      <w:proofErr w:type="spellStart"/>
-      <w:r>
-        <w:rPr>
-          <w:lang w:val="en-CH"/>
-        </w:rPr>
-        <w:t>Venerdì</w:t>
-      </w:r>
-      <w:proofErr w:type="spellEnd"/>
-      <w:r>
-        <w:rPr>
-          <w:lang w:val="en-CH"/>
-        </w:rPr>
-        <w:t xml:space="preserve"> </w:t>
-      </w:r>
-      <w:proofErr w:type="spellStart"/>
-      <w:r>
-        <w:rPr>
-          <w:lang w:val="en-CH"/>
-        </w:rPr>
-        <w:t>pomeriggio</w:t>
-      </w:r>
-      <w:proofErr w:type="spellEnd"/>
-    </w:p>
-    <w:p>
-      <w:pPr>
-        <w:pStyle w:val="Heading2"/>
-        <w:rPr>
-          <w:lang w:val="en-CH"/>
-        </w:rPr>
-      </w:pPr>
-      <w:proofErr w:type="spellStart"/>
-      <w:r>
-        <w:rPr>
-          <w:lang w:val="en-CH"/>
-        </w:rPr>
-        <w:t>Verbali</w:t>
-      </w:r>
-      <w:proofErr w:type="spellEnd"/>
-      <w:r>
-        <w:rPr>
-          <w:lang w:val="en-CH"/>
-        </w:rPr>
-        <w:t xml:space="preserve"> </w:t>
-      </w:r>
-      <w:proofErr w:type="spellStart"/>
-      <w:r>
-        <w:rPr>
-          <w:lang w:val="en-CH"/>
-        </w:rPr>
-        <w:t>previsti</w:t>
-      </w:r>
-      <w:proofErr w:type="spellEnd"/>
-      <w:r>
-        <w:rPr>
-          <w:lang w:val="en-CH"/>
-        </w:rPr>
-        <w:t xml:space="preserve"> e </w:t>
-      </w:r>
-      <w:proofErr w:type="spellStart"/>
-      <w:r>
-        <w:rPr>
-          <w:lang w:val="en-CH"/>
-        </w:rPr>
-        <w:t>tempistiche</w:t>
-      </w:r>
-      <w:proofErr w:type="spellEnd"/>
-    </w:p>
-    <w:p>
-      <w:pPr>
-        <w:rPr>
-          <w:lang w:val="en-CH"/>
-        </w:rPr>
-      </w:pPr>
-    </w:p>
-    <w:p>
-      <w:pPr>
-        <w:pStyle w:val="Heading2"/>
-        <w:rPr>
-          <w:lang w:val="en-CH"/>
-        </w:rPr>
-      </w:pPr>
-      <w:proofErr w:type="spellStart"/>
-      <w:r>
-        <w:rPr>
-          <w:lang w:val="en-CH"/>
-        </w:rPr>
-        <w:t>Incontri</w:t>
-      </w:r>
-      <w:proofErr w:type="spellEnd"/>
-      <w:r>
-        <w:rPr>
-          <w:lang w:val="en-CH"/>
-        </w:rPr>
-        <w:t xml:space="preserve"> </w:t>
-      </w:r>
-      <w:proofErr w:type="spellStart"/>
-      <w:r>
-        <w:rPr>
-          <w:lang w:val="en-CH"/>
-        </w:rPr>
-        <w:t>formali</w:t>
-      </w:r>
-      <w:proofErr w:type="spellEnd"/>
-    </w:p>
-    <w:p>
-      <w:pPr>
-        <w:rPr>
-          <w:lang w:val="en-CH"/>
-        </w:rPr>
-      </w:pPr>
-    </w:p>
-    <w:p>
-      <w:pPr>
-        <w:pStyle w:val="Heading2"/>
-        <w:rPr>
-          <w:lang w:val="en-CH"/>
-        </w:rPr>
-      </w:pPr>
-      <w:proofErr w:type="spellStart"/>
-      <w:r>
-        <w:rPr>
-          <w:lang w:val="en-CH"/>
-        </w:rPr>
-        <w:t>Distanza</w:t>
-      </w:r>
-      <w:proofErr w:type="spellEnd"/>
-      <w:r>
-        <w:rPr>
-          <w:lang w:val="en-CH"/>
-        </w:rPr>
-        <w:t>/</w:t>
-      </w:r>
-      <w:proofErr w:type="spellStart"/>
-      <w:r>
-        <w:rPr>
-          <w:lang w:val="en-CH"/>
-        </w:rPr>
-        <w:t>presenza</w:t>
-      </w:r>
-      <w:proofErr w:type="spellEnd"/>
-    </w:p>
-    <w:p>
-      <w:pPr>
-        <w:rPr>
-          <w:lang w:val="en-CH"/>
-        </w:rPr>
-      </w:pPr>
-    </w:p>
-    <w:p>
-      <w:pPr>
-        <w:pStyle w:val="Heading2"/>
-        <w:rPr>
-          <w:lang w:val="en-CH"/>
-        </w:rPr>
-      </w:pPr>
-      <w:proofErr w:type="spellStart"/>
-      <w:r>
-        <w:rPr>
-          <w:lang w:val="en-CH"/>
-        </w:rPr>
-        <w:lastRenderedPageBreak/>
-        <w:t>Gestione</w:t>
-      </w:r>
-      <w:proofErr w:type="spellEnd"/>
-      <w:r>
-        <w:rPr>
-          <w:lang w:val="en-CH"/>
-        </w:rPr>
-        <w:t xml:space="preserve"> </w:t>
-      </w:r>
-      <w:proofErr w:type="spellStart"/>
-      <w:r>
-        <w:rPr>
-          <w:lang w:val="en-CH"/>
-        </w:rPr>
-        <w:t>materiali</w:t>
-      </w:r>
-      <w:proofErr w:type="spellEnd"/>
-    </w:p>
-    <w:p>
-      <w:pPr>
-        <w:rPr>
-          <w:lang w:val="en-CH"/>
-        </w:rPr>
-      </w:pPr>
-    </w:p>
-    <w:p>
-      <w:pPr>
-        <w:pStyle w:val="Heading1"/>
-        <w:rPr>
-          <w:lang w:val="en-CH"/>
-        </w:rPr>
-      </w:pPr>
-      <w:proofErr w:type="spellStart"/>
-      <w:r>
-        <w:rPr>
-          <w:lang w:val="en-CH"/>
-        </w:rPr>
-        <w:t>Processo</w:t>
-      </w:r>
-      <w:proofErr w:type="spellEnd"/>
-      <w:r>
-        <w:rPr>
-          <w:lang w:val="en-CH"/>
-        </w:rPr>
-        <w:t xml:space="preserve"> di </w:t>
-      </w:r>
-      <w:proofErr w:type="spellStart"/>
-      <w:r>
-        <w:rPr>
-          <w:lang w:val="en-CH"/>
-        </w:rPr>
-        <w:t>sviluppo</w:t>
-      </w:r>
-      <w:proofErr w:type="spellEnd"/>
-    </w:p>
-    <w:p>
-      <w:pPr>
-        <w:pStyle w:val="Heading2"/>
-        <w:rPr>
-          <w:lang w:val="en-CH"/>
-        </w:rPr>
-      </w:pPr>
-      <w:proofErr w:type="spellStart"/>
-      <w:r>
-        <w:rPr>
-          <w:lang w:val="en-CH"/>
-        </w:rPr>
-        <w:t>Ciclo</w:t>
-      </w:r>
-      <w:proofErr w:type="spellEnd"/>
-      <w:r>
-        <w:rPr>
-          <w:lang w:val="en-CH"/>
-        </w:rPr>
-        <w:t xml:space="preserve"> di vita del software</w:t>
-      </w:r>
-    </w:p>
-    <w:p>
-      <w:pPr>
-        <w:rPr>
-          <w:lang w:val="en-CH"/>
-        </w:rPr>
-      </w:pPr>
-    </w:p>
-    <w:p>
-      <w:pPr>
-        <w:pStyle w:val="Heading2"/>
-        <w:rPr>
-          <w:lang w:val="en-CH"/>
-        </w:rPr>
-      </w:pPr>
-      <w:proofErr w:type="spellStart"/>
-      <w:r>
-        <w:rPr>
-          <w:lang w:val="en-CH"/>
-        </w:rPr>
-        <w:t>Differenze</w:t>
-      </w:r>
-      <w:proofErr w:type="spellEnd"/>
-      <w:r>
-        <w:rPr>
-          <w:lang w:val="en-CH"/>
-        </w:rPr>
-        <w:t xml:space="preserve"> </w:t>
-      </w:r>
-      <w:proofErr w:type="spellStart"/>
-      <w:r>
-        <w:rPr>
-          <w:lang w:val="en-CH"/>
-        </w:rPr>
-        <w:t>tra</w:t>
-      </w:r>
-      <w:proofErr w:type="spellEnd"/>
-      <w:r>
-        <w:rPr>
-          <w:lang w:val="en-CH"/>
-        </w:rPr>
-        <w:t xml:space="preserve"> </w:t>
-      </w:r>
-      <w:proofErr w:type="spellStart"/>
-      <w:r>
-        <w:rPr>
-          <w:lang w:val="en-CH"/>
-        </w:rPr>
-        <w:t>processi</w:t>
-      </w:r>
-      <w:proofErr w:type="spellEnd"/>
-      <w:r>
-        <w:rPr>
-          <w:lang w:val="en-CH"/>
-        </w:rPr>
-        <w:t xml:space="preserve"> di </w:t>
-      </w:r>
-      <w:proofErr w:type="spellStart"/>
-      <w:r>
-        <w:rPr>
-          <w:lang w:val="en-CH"/>
-        </w:rPr>
-        <w:t>sviluppo</w:t>
-      </w:r>
-      <w:proofErr w:type="spellEnd"/>
-    </w:p>
-    <w:p>
-      <w:pPr>
-        <w:rPr>
-          <w:lang w:val="en-CH"/>
-        </w:rPr>
-      </w:pPr>
-    </w:p>
-    <w:p>
-      <w:pPr>
-        <w:pStyle w:val="Heading2"/>
-        <w:rPr>
-          <w:lang w:val="en-CH"/>
-        </w:rPr>
-      </w:pPr>
-    </w:p>
-    <w:p>
-      <w:pPr>
-        <w:rPr>
-          <w:lang w:val="en-CH"/>
-        </w:rPr>
-      </w:pPr>
-    </w:p>
-    <w:p>
-      <w:pPr>
-        <w:rPr>
-          <w:lang w:val="en-CH"/>
-        </w:rPr>
-      </w:pPr>
-    </w:p>
-    <w:p>
-      <w:pPr>
-        <w:pStyle w:val="Heading1"/>
-        <w:rPr>
-          <w:lang w:val="en-CH"/>
-        </w:rPr>
-      </w:pPr>
-      <w:proofErr w:type="spellStart"/>
-      <w:r>
-        <w:rPr>
-          <w:lang w:val="en-CH"/>
-        </w:rPr>
+      </w:pPr>
+      <w:r>
         <w:t>Conclusioni</w:t>
       </w:r>
-      <w:proofErr w:type="spellEnd"/>
     </w:p>
     <w:sectPr>
       <w:pgSz w:w="11906" w:h="16838"/>
-      <w:pgMar w:top="1440" w:right="1440" w:bottom="1440" w:left="1440" w:header="708" w:footer="708" w:gutter="0"/>
+      <w:pgMar w:top="873" w:right="1440" w:bottom="1440" w:left="2268" w:header="709" w:footer="709" w:gutter="0"/>
       <w:pgNumType w:start="0"/>
       <w:cols w:space="708"/>
       <w:titlePg/>
@@ -2558,6 +1769,81 @@
     </w:sectPr>
   </w:body>
 </w:document>
+</file>
+
+<file path=word/endnotes.xml><?xml version="1.0" encoding="utf-8"?>
+<w:endnotes xmlns:wpc="http://schemas.microsoft.com/office/word/2010/wordprocessingCanvas" xmlns:cx="http://schemas.microsoft.com/office/drawing/2014/chartex" xmlns:cx1="http://schemas.microsoft.com/office/drawing/2015/9/8/chartex" xmlns:cx2="http://schemas.microsoft.com/office/drawing/2015/10/21/chartex" xmlns:cx3="http://schemas.microsoft.com/office/drawing/2016/5/9/chartex" xmlns:cx4="http://schemas.microsoft.com/office/drawing/2016/5/10/chartex" xmlns:cx5="http://schemas.microsoft.com/office/drawing/2016/5/11/chartex" xmlns:cx6="http://schemas.microsoft.com/office/drawing/2016/5/12/chartex" xmlns:cx7="http://schemas.microsoft.com/office/drawing/2016/5/13/chartex" xmlns:cx8="http://schemas.microsoft.com/office/drawing/2016/5/14/chartex" xmlns:mc="http://schemas.openxmlformats.org/markup-compatibility/2006" xmlns:aink="http://schemas.microsoft.com/office/drawing/2016/ink" xmlns:am3d="http://schemas.microsoft.com/office/drawing/2017/model3d" xmlns:o="urn:schemas-microsoft-com:office:office" xmlns:oel="http://schemas.microsoft.com/office/2019/extlst" xmlns:r="http://schemas.openxmlformats.org/officeDocument/2006/relationships" xmlns:m="http://schemas.openxmlformats.org/officeDocument/2006/math" xmlns:v="urn:schemas-microsoft-com:vml" xmlns:wp14="http://schemas.microsoft.com/office/word/2010/wordprocessingDrawing" xmlns:wp="http://schemas.openxmlformats.org/drawingml/2006/wordprocessingDrawing" xmlns:w10="urn:schemas-microsoft-com:office:word" xmlns:w="http://schemas.openxmlformats.org/wordprocessingml/2006/main" xmlns:w14="http://schemas.microsoft.com/office/word/2010/wordml" xmlns:w15="http://schemas.microsoft.com/office/word/2012/wordml" xmlns:w16cex="http://schemas.microsoft.com/office/word/2018/wordml/cex" xmlns:w16cid="http://schemas.microsoft.com/office/word/2016/wordml/cid" xmlns:w16="http://schemas.microsoft.com/office/word/2018/wordml" xmlns:w16sdtdh="http://schemas.microsoft.com/office/word/2020/wordml/sdtdatahash" xmlns:w16se="http://schemas.microsoft.com/office/word/2015/wordml/symex" xmlns:wpg="http://schemas.microsoft.com/office/word/2010/wordprocessingGroup" xmlns:wpi="http://schemas.microsoft.com/office/word/2010/wordprocessingInk" xmlns:wne="http://schemas.microsoft.com/office/word/2006/wordml" xmlns:wps="http://schemas.microsoft.com/office/word/2010/wordprocessingShape" mc:Ignorable="w14 w15 w16se w16cid w16 w16cex w16sdtdh wp14">
+  <w:endnote w:type="separator" w:id="-1">
+    <w:p>
+      <w:pPr>
+        <w:spacing w:after="0" w:line="240" w:lineRule="auto"/>
+      </w:pPr>
+      <w:r>
+        <w:separator/>
+      </w:r>
+    </w:p>
+  </w:endnote>
+  <w:endnote w:type="continuationSeparator" w:id="0">
+    <w:p>
+      <w:pPr>
+        <w:spacing w:after="0" w:line="240" w:lineRule="auto"/>
+      </w:pPr>
+      <w:r>
+        <w:continuationSeparator/>
+      </w:r>
+    </w:p>
+  </w:endnote>
+</w:endnotes>
+</file>
+
+<file path=word/footnotes.xml><?xml version="1.0" encoding="utf-8"?>
+<w:footnotes xmlns:wpc="http://schemas.microsoft.com/office/word/2010/wordprocessingCanvas" xmlns:cx="http://schemas.microsoft.com/office/drawing/2014/chartex" xmlns:cx1="http://schemas.microsoft.com/office/drawing/2015/9/8/chartex" xmlns:cx2="http://schemas.microsoft.com/office/drawing/2015/10/21/chartex" xmlns:cx3="http://schemas.microsoft.com/office/drawing/2016/5/9/chartex" xmlns:cx4="http://schemas.microsoft.com/office/drawing/2016/5/10/chartex" xmlns:cx5="http://schemas.microsoft.com/office/drawing/2016/5/11/chartex" xmlns:cx6="http://schemas.microsoft.com/office/drawing/2016/5/12/chartex" xmlns:cx7="http://schemas.microsoft.com/office/drawing/2016/5/13/chartex" xmlns:cx8="http://schemas.microsoft.com/office/drawing/2016/5/14/chartex" xmlns:mc="http://schemas.openxmlformats.org/markup-compatibility/2006" xmlns:aink="http://schemas.microsoft.com/office/drawing/2016/ink" xmlns:am3d="http://schemas.microsoft.com/office/drawing/2017/model3d" xmlns:o="urn:schemas-microsoft-com:office:office" xmlns:oel="http://schemas.microsoft.com/office/2019/extlst" xmlns:r="http://schemas.openxmlformats.org/officeDocument/2006/relationships" xmlns:m="http://schemas.openxmlformats.org/officeDocument/2006/math" xmlns:v="urn:schemas-microsoft-com:vml" xmlns:wp14="http://schemas.microsoft.com/office/word/2010/wordprocessingDrawing" xmlns:wp="http://schemas.openxmlformats.org/drawingml/2006/wordprocessingDrawing" xmlns:w10="urn:schemas-microsoft-com:office:word" xmlns:w="http://schemas.openxmlformats.org/wordprocessingml/2006/main" xmlns:w14="http://schemas.microsoft.com/office/word/2010/wordml" xmlns:w15="http://schemas.microsoft.com/office/word/2012/wordml" xmlns:w16cex="http://schemas.microsoft.com/office/word/2018/wordml/cex" xmlns:w16cid="http://schemas.microsoft.com/office/word/2016/wordml/cid" xmlns:w16="http://schemas.microsoft.com/office/word/2018/wordml" xmlns:w16sdtdh="http://schemas.microsoft.com/office/word/2020/wordml/sdtdatahash" xmlns:w16se="http://schemas.microsoft.com/office/word/2015/wordml/symex" xmlns:wpg="http://schemas.microsoft.com/office/word/2010/wordprocessingGroup" xmlns:wpi="http://schemas.microsoft.com/office/word/2010/wordprocessingInk" xmlns:wne="http://schemas.microsoft.com/office/word/2006/wordml" xmlns:wps="http://schemas.microsoft.com/office/word/2010/wordprocessingShape" mc:Ignorable="w14 w15 w16se w16cid w16 w16cex w16sdtdh wp14">
+  <w:footnote w:type="separator" w:id="-1">
+    <w:p>
+      <w:pPr>
+        <w:spacing w:after="0" w:line="240" w:lineRule="auto"/>
+      </w:pPr>
+      <w:r>
+        <w:separator/>
+      </w:r>
+    </w:p>
+  </w:footnote>
+  <w:footnote w:type="continuationSeparator" w:id="0">
+    <w:p>
+      <w:pPr>
+        <w:spacing w:after="0" w:line="240" w:lineRule="auto"/>
+      </w:pPr>
+      <w:r>
+        <w:continuationSeparator/>
+      </w:r>
+    </w:p>
+  </w:footnote>
+  <w:footnote w:id="1">
+    <w:p>
+      <w:pPr>
+        <w:pStyle w:val="FootnoteText"/>
+        <w:rPr>
+          <w:lang w:val="en-CH"/>
+        </w:rPr>
+      </w:pPr>
+      <w:r>
+        <w:rPr>
+          <w:rStyle w:val="FootnoteReference"/>
+        </w:rPr>
+        <w:footnoteRef/>
+      </w:r>
+      <w:r>
+        <w:t xml:space="preserve"> </w:t>
+      </w:r>
+      <w:r>
+        <w:rPr>
+          <w:lang w:val="en-CH"/>
+        </w:rPr>
+        <w:t>Vedi approfondimento nel Manuale Tecnico, sezione relativa a Bluetooth</w:t>
+      </w:r>
+    </w:p>
+  </w:footnote>
+</w:footnotes>
 </file>
 
 <file path=word/numbering.xml><?xml version="1.0" encoding="utf-8"?>
@@ -4438,6 +3724,47 @@
       </w:tcPr>
     </w:tblStylePr>
   </w:style>
+  <w:style w:type="paragraph" w:styleId="FootnoteText">
+    <w:name w:val="footnote text"/>
+    <w:basedOn w:val="Normal"/>
+    <w:link w:val="FootnoteTextChar"/>
+    <w:uiPriority w:val="99"/>
+    <w:semiHidden/>
+    <w:unhideWhenUsed/>
+    <w:rsid w:val="00C330CD"/>
+    <w:pPr>
+      <w:spacing w:after="0" w:line="240" w:lineRule="auto"/>
+    </w:pPr>
+    <w:rPr>
+      <w:sz w:val="20"/>
+      <w:szCs w:val="20"/>
+    </w:rPr>
+  </w:style>
+  <w:style w:type="character" w:customStyle="1" w:styleId="FootnoteTextChar">
+    <w:name w:val="Footnote Text Char"/>
+    <w:basedOn w:val="DefaultParagraphFont"/>
+    <w:link w:val="FootnoteText"/>
+    <w:uiPriority w:val="99"/>
+    <w:semiHidden/>
+    <w:rsid w:val="00C330CD"/>
+    <w:rPr>
+      <w:rFonts w:ascii="Raleway" w:hAnsi="Raleway"/>
+      <w:sz w:val="20"/>
+      <w:szCs w:val="20"/>
+      <w:lang w:val="it-CH"/>
+    </w:rPr>
+  </w:style>
+  <w:style w:type="character" w:styleId="FootnoteReference">
+    <w:name w:val="footnote reference"/>
+    <w:basedOn w:val="DefaultParagraphFont"/>
+    <w:uiPriority w:val="99"/>
+    <w:semiHidden/>
+    <w:unhideWhenUsed/>
+    <w:rsid w:val="00C330CD"/>
+    <w:rPr>
+      <w:vertAlign w:val="superscript"/>
+    </w:rPr>
+  </w:style>
 </w:styles>
 </file>
 

</xml_diff>

<commit_message>
Aggiunto base per progetto
</commit_message>
<xml_diff>
--- a/Documentazione/Manuale di progetto.docx
+++ b/Documentazione/Manuale di progetto.docx
@@ -1,6 +1,6 @@
 
 <file path=word/document.xml><?xml version="1.0" encoding="utf-8"?>
-<w:document xmlns:wpc="http://schemas.microsoft.com/office/word/2010/wordprocessingCanvas" xmlns:cx="http://schemas.microsoft.com/office/drawing/2014/chartex" xmlns:cx1="http://schemas.microsoft.com/office/drawing/2015/9/8/chartex" xmlns:cx2="http://schemas.microsoft.com/office/drawing/2015/10/21/chartex" xmlns:cx3="http://schemas.microsoft.com/office/drawing/2016/5/9/chartex" xmlns:cx4="http://schemas.microsoft.com/office/drawing/2016/5/10/chartex" xmlns:cx5="http://schemas.microsoft.com/office/drawing/2016/5/11/chartex" xmlns:cx6="http://schemas.microsoft.com/office/drawing/2016/5/12/chartex" xmlns:cx7="http://schemas.microsoft.com/office/drawing/2016/5/13/chartex" xmlns:cx8="http://schemas.microsoft.com/office/drawing/2016/5/14/chartex" xmlns:mc="http://schemas.openxmlformats.org/markup-compatibility/2006" xmlns:aink="http://schemas.microsoft.com/office/drawing/2016/ink" xmlns:am3d="http://schemas.microsoft.com/office/drawing/2017/model3d" xmlns:o="urn:schemas-microsoft-com:office:office" xmlns:oel="http://schemas.microsoft.com/office/2019/extlst" xmlns:r="http://schemas.openxmlformats.org/officeDocument/2006/relationships" xmlns:m="http://schemas.openxmlformats.org/officeDocument/2006/math" xmlns:v="urn:schemas-microsoft-com:vml" xmlns:wp14="http://schemas.microsoft.com/office/word/2010/wordprocessingDrawing" xmlns:wp="http://schemas.openxmlformats.org/drawingml/2006/wordprocessingDrawing" xmlns:w10="urn:schemas-microsoft-com:office:word" xmlns:w="http://schemas.openxmlformats.org/wordprocessingml/2006/main" xmlns:w14="http://schemas.microsoft.com/office/word/2010/wordml" xmlns:w15="http://schemas.microsoft.com/office/word/2012/wordml" xmlns:w16cex="http://schemas.microsoft.com/office/word/2018/wordml/cex" xmlns:w16cid="http://schemas.microsoft.com/office/word/2016/wordml/cid" xmlns:w16="http://schemas.microsoft.com/office/word/2018/wordml" xmlns:w16sdtdh="http://schemas.microsoft.com/office/word/2020/wordml/sdtdatahash" xmlns:w16se="http://schemas.microsoft.com/office/word/2015/wordml/symex" xmlns:wpg="http://schemas.microsoft.com/office/word/2010/wordprocessingGroup" xmlns:wpi="http://schemas.microsoft.com/office/word/2010/wordprocessingInk" xmlns:wne="http://schemas.microsoft.com/office/word/2006/wordml" xmlns:wps="http://schemas.microsoft.com/office/word/2010/wordprocessingShape" mc:Ignorable="w14 w15 w16se w16cid w16 w16cex w16sdtdh wp14">
+<w:document xmlns:wpc="http://schemas.microsoft.com/office/word/2010/wordprocessingCanvas" xmlns:cx="http://schemas.microsoft.com/office/drawing/2014/chartex" xmlns:cx1="http://schemas.microsoft.com/office/drawing/2015/9/8/chartex" xmlns:cx2="http://schemas.microsoft.com/office/drawing/2015/10/21/chartex" xmlns:cx3="http://schemas.microsoft.com/office/drawing/2016/5/9/chartex" xmlns:cx4="http://schemas.microsoft.com/office/drawing/2016/5/10/chartex" xmlns:cx5="http://schemas.microsoft.com/office/drawing/2016/5/11/chartex" xmlns:cx6="http://schemas.microsoft.com/office/drawing/2016/5/12/chartex" xmlns:cx7="http://schemas.microsoft.com/office/drawing/2016/5/13/chartex" xmlns:cx8="http://schemas.microsoft.com/office/drawing/2016/5/14/chartex" xmlns:mc="http://schemas.openxmlformats.org/markup-compatibility/2006" xmlns:aink="http://schemas.microsoft.com/office/drawing/2016/ink" xmlns:am3d="http://schemas.microsoft.com/office/drawing/2017/model3d" xmlns:o="urn:schemas-microsoft-com:office:office" xmlns:r="http://schemas.openxmlformats.org/officeDocument/2006/relationships" xmlns:m="http://schemas.openxmlformats.org/officeDocument/2006/math" xmlns:v="urn:schemas-microsoft-com:vml" xmlns:wp14="http://schemas.microsoft.com/office/word/2010/wordprocessingDrawing" xmlns:wp="http://schemas.openxmlformats.org/drawingml/2006/wordprocessingDrawing" xmlns:w10="urn:schemas-microsoft-com:office:word" xmlns:w="http://schemas.openxmlformats.org/wordprocessingml/2006/main" xmlns:w14="http://schemas.microsoft.com/office/word/2010/wordml" xmlns:w15="http://schemas.microsoft.com/office/word/2012/wordml" xmlns:w16cid="http://schemas.microsoft.com/office/word/2016/wordml/cid" xmlns:w16se="http://schemas.microsoft.com/office/word/2015/wordml/symex" xmlns:wpg="http://schemas.microsoft.com/office/word/2010/wordprocessingGroup" xmlns:wpi="http://schemas.microsoft.com/office/word/2010/wordprocessingInk" xmlns:wne="http://schemas.microsoft.com/office/word/2006/wordml" xmlns:wps="http://schemas.microsoft.com/office/word/2010/wordprocessingShape" mc:Ignorable="w14 w15 w16se w16cid wp14">
   <w:body>
     <w:bookmarkStart w:id="0" w:name="_Toc107333402" w:displacedByCustomXml="next"/>
     <w:sdt>
@@ -11,6 +11,7 @@
           <w:docPartUnique/>
         </w:docPartObj>
       </w:sdtPr>
+      <w:sdtEndPr/>
       <w:sdtContent>
         <w:p>
           <w:r>
@@ -133,10 +134,11 @@
                                     <w:dataBinding w:prefixMappings="xmlns:ns0='http://purl.org/dc/elements/1.1/' xmlns:ns1='http://schemas.openxmlformats.org/package/2006/metadata/core-properties' " w:xpath="/ns1:coreProperties[1]/ns0:creator[1]" w:storeItemID="{6C3C8BC8-F283-45AE-878A-BAB7291924A1}"/>
                                     <w:text/>
                                   </w:sdtPr>
+                                  <w:sdtEndPr/>
                                   <w:sdtContent>
                                     <w:p>
                                       <w:pPr>
-                                        <w:pStyle w:val="NoSpacing"/>
+                                        <w:pStyle w:val="Nessunaspaziatura"/>
                                         <w:spacing w:before="120"/>
                                         <w:jc w:val="center"/>
                                         <w:rPr>
@@ -154,7 +156,7 @@
                                 </w:sdt>
                                 <w:p>
                                   <w:pPr>
-                                    <w:pStyle w:val="NoSpacing"/>
+                                    <w:pStyle w:val="Nessunaspaziatura"/>
                                     <w:spacing w:before="120"/>
                                     <w:jc w:val="center"/>
                                     <w:rPr>
@@ -173,6 +175,7 @@
                                       <w:dataBinding w:prefixMappings="xmlns:ns0='http://schemas.openxmlformats.org/officeDocument/2006/extended-properties' " w:xpath="/ns0:Properties[1]/ns0:Company[1]" w:storeItemID="{6668398D-A668-4E3E-A5EB-62B293D839F1}"/>
                                       <w:text/>
                                     </w:sdtPr>
+                                    <w:sdtEndPr/>
                                     <w:sdtContent>
                                       <w:r>
                                         <w:rPr>
@@ -200,6 +203,7 @@
                                       <w:dataBinding w:prefixMappings="xmlns:ns0='http://schemas.microsoft.com/office/2006/coverPageProps' " w:xpath="/ns0:CoverPageProperties[1]/ns0:CompanyAddress[1]" w:storeItemID="{55AF091B-3C7A-41E3-B477-F2FDAA23CFDA}"/>
                                       <w:text/>
                                     </w:sdtPr>
+                                    <w:sdtEndPr/>
                                     <w:sdtContent>
                                       <w:r>
                                         <w:rPr>
@@ -269,10 +273,11 @@
                                     <w:dataBinding w:prefixMappings="xmlns:ns0='http://purl.org/dc/elements/1.1/' xmlns:ns1='http://schemas.openxmlformats.org/package/2006/metadata/core-properties' " w:xpath="/ns1:coreProperties[1]/ns0:title[1]" w:storeItemID="{6C3C8BC8-F283-45AE-878A-BAB7291924A1}"/>
                                     <w:text/>
                                   </w:sdtPr>
+                                  <w:sdtEndPr/>
                                   <w:sdtContent>
                                     <w:p>
                                       <w:pPr>
-                                        <w:pStyle w:val="NoSpacing"/>
+                                        <w:pStyle w:val="Nessunaspaziatura"/>
                                         <w:jc w:val="center"/>
                                         <w:rPr>
                                           <w:rFonts w:asciiTheme="majorHAnsi" w:eastAsiaTheme="majorEastAsia" w:hAnsiTheme="majorHAnsi" w:cstheme="majorBidi"/>
@@ -326,7 +331,7 @@
                   </wp:anchor>
                 </w:drawing>
               </mc:Choice>
-              <mc:Fallback>
+              <mc:Fallback xmlns:w16sdtdh="http://schemas.microsoft.com/office/word/2020/wordml/sdtdatahash" xmlns:w16="http://schemas.microsoft.com/office/word/2018/wordml" xmlns:w16cex="http://schemas.microsoft.com/office/word/2018/wordml/cex" xmlns:oel="http://schemas.microsoft.com/office/2019/extlst">
                 <w:pict>
                   <v:group w14:anchorId="18D2532F" id="Group 193" o:spid="_x0000_s1026" style="position:absolute;margin-left:0;margin-top:0;width:540.55pt;height:718.4pt;z-index:-251657216;mso-width-percent:882;mso-height-percent:909;mso-position-horizontal:center;mso-position-horizontal-relative:page;mso-position-vertical:center;mso-position-vertical-relative:page;mso-width-percent:882;mso-height-percent:909" coordsize="68648,91235" o:gfxdata="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">
                     <v:rect id="Rectangle 194" o:spid="_x0000_s1027" style="position:absolute;width:68580;height:13716;visibility:visible;mso-wrap-style:square;v-text-anchor:middle" o:gfxdata="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" fillcolor="#00b0f0" stroked="f" strokeweight="1pt"/>
@@ -556,7 +561,7 @@
         </w:p>
         <w:p>
           <w:pPr>
-            <w:pStyle w:val="TOC1"/>
+            <w:pStyle w:val="Sommario1"/>
             <w:tabs>
               <w:tab w:val="left" w:pos="440"/>
               <w:tab w:val="right" w:leader="dot" w:pos="9016"/>
@@ -579,7 +584,7 @@
           <w:hyperlink w:anchor="_Toc110600504" w:history="1">
             <w:r>
               <w:rPr>
-                <w:rStyle w:val="Hyperlink"/>
+                <w:rStyle w:val="Collegamentoipertestuale"/>
                 <w:noProof/>
               </w:rPr>
               <w:t>1</w:t>
@@ -594,7 +599,7 @@
             </w:r>
             <w:r>
               <w:rPr>
-                <w:rStyle w:val="Hyperlink"/>
+                <w:rStyle w:val="Collegamentoipertestuale"/>
                 <w:noProof/>
               </w:rPr>
               <w:t>Introduzione</w:t>
@@ -651,7 +656,7 @@
         </w:p>
         <w:p>
           <w:pPr>
-            <w:pStyle w:val="TOC1"/>
+            <w:pStyle w:val="Sommario1"/>
             <w:tabs>
               <w:tab w:val="left" w:pos="440"/>
               <w:tab w:val="right" w:leader="dot" w:pos="9016"/>
@@ -665,7 +670,7 @@
           <w:hyperlink w:anchor="_Toc110600505" w:history="1">
             <w:r>
               <w:rPr>
-                <w:rStyle w:val="Hyperlink"/>
+                <w:rStyle w:val="Collegamentoipertestuale"/>
                 <w:noProof/>
               </w:rPr>
               <w:t>2</w:t>
@@ -680,7 +685,7 @@
             </w:r>
             <w:r>
               <w:rPr>
-                <w:rStyle w:val="Hyperlink"/>
+                <w:rStyle w:val="Collegamentoipertestuale"/>
                 <w:noProof/>
               </w:rPr>
               <w:t>Acronimi</w:t>
@@ -737,7 +742,7 @@
         </w:p>
         <w:p>
           <w:pPr>
-            <w:pStyle w:val="TOC1"/>
+            <w:pStyle w:val="Sommario1"/>
             <w:tabs>
               <w:tab w:val="left" w:pos="440"/>
               <w:tab w:val="right" w:leader="dot" w:pos="9016"/>
@@ -751,7 +756,7 @@
           <w:hyperlink w:anchor="_Toc110600506" w:history="1">
             <w:r>
               <w:rPr>
-                <w:rStyle w:val="Hyperlink"/>
+                <w:rStyle w:val="Collegamentoipertestuale"/>
                 <w:noProof/>
               </w:rPr>
               <w:t>3</w:t>
@@ -766,7 +771,7 @@
             </w:r>
             <w:r>
               <w:rPr>
-                <w:rStyle w:val="Hyperlink"/>
+                <w:rStyle w:val="Collegamentoipertestuale"/>
                 <w:noProof/>
               </w:rPr>
               <w:t>Descrizione dell’azienda</w:t>
@@ -823,7 +828,7 @@
         </w:p>
         <w:p>
           <w:pPr>
-            <w:pStyle w:val="TOC1"/>
+            <w:pStyle w:val="Sommario1"/>
             <w:tabs>
               <w:tab w:val="left" w:pos="440"/>
               <w:tab w:val="right" w:leader="dot" w:pos="9016"/>
@@ -837,7 +842,7 @@
           <w:hyperlink w:anchor="_Toc110600507" w:history="1">
             <w:r>
               <w:rPr>
-                <w:rStyle w:val="Hyperlink"/>
+                <w:rStyle w:val="Collegamentoipertestuale"/>
                 <w:noProof/>
               </w:rPr>
               <w:t>4</w:t>
@@ -852,7 +857,7 @@
             </w:r>
             <w:r>
               <w:rPr>
-                <w:rStyle w:val="Hyperlink"/>
+                <w:rStyle w:val="Collegamentoipertestuale"/>
                 <w:noProof/>
               </w:rPr>
               <w:t>Annuncio di progetto</w:t>
@@ -909,7 +914,7 @@
         </w:p>
         <w:p>
           <w:pPr>
-            <w:pStyle w:val="TOC1"/>
+            <w:pStyle w:val="Sommario1"/>
             <w:tabs>
               <w:tab w:val="left" w:pos="440"/>
               <w:tab w:val="right" w:leader="dot" w:pos="9016"/>
@@ -923,7 +928,7 @@
           <w:hyperlink w:anchor="_Toc110600508" w:history="1">
             <w:r>
               <w:rPr>
-                <w:rStyle w:val="Hyperlink"/>
+                <w:rStyle w:val="Collegamentoipertestuale"/>
                 <w:noProof/>
               </w:rPr>
               <w:t>5</w:t>
@@ -938,7 +943,7 @@
             </w:r>
             <w:r>
               <w:rPr>
-                <w:rStyle w:val="Hyperlink"/>
+                <w:rStyle w:val="Collegamentoipertestuale"/>
                 <w:noProof/>
               </w:rPr>
               <w:t>Descrizione e obiettivi</w:t>
@@ -995,7 +1000,7 @@
         </w:p>
         <w:p>
           <w:pPr>
-            <w:pStyle w:val="TOC1"/>
+            <w:pStyle w:val="Sommario1"/>
             <w:tabs>
               <w:tab w:val="left" w:pos="440"/>
               <w:tab w:val="right" w:leader="dot" w:pos="9016"/>
@@ -1009,7 +1014,7 @@
           <w:hyperlink w:anchor="_Toc110600509" w:history="1">
             <w:r>
               <w:rPr>
-                <w:rStyle w:val="Hyperlink"/>
+                <w:rStyle w:val="Collegamentoipertestuale"/>
                 <w:noProof/>
               </w:rPr>
               <w:t>6</w:t>
@@ -1024,7 +1029,7 @@
             </w:r>
             <w:r>
               <w:rPr>
-                <w:rStyle w:val="Hyperlink"/>
+                <w:rStyle w:val="Collegamentoipertestuale"/>
                 <w:noProof/>
               </w:rPr>
               <w:t>Situazione attuale</w:t>
@@ -1081,7 +1086,7 @@
         </w:p>
         <w:p>
           <w:pPr>
-            <w:pStyle w:val="TOC1"/>
+            <w:pStyle w:val="Sommario1"/>
             <w:tabs>
               <w:tab w:val="left" w:pos="440"/>
               <w:tab w:val="right" w:leader="dot" w:pos="9016"/>
@@ -1095,7 +1100,7 @@
           <w:hyperlink w:anchor="_Toc110600510" w:history="1">
             <w:r>
               <w:rPr>
-                <w:rStyle w:val="Hyperlink"/>
+                <w:rStyle w:val="Collegamentoipertestuale"/>
                 <w:noProof/>
               </w:rPr>
               <w:t>7</w:t>
@@ -1110,7 +1115,7 @@
             </w:r>
             <w:r>
               <w:rPr>
-                <w:rStyle w:val="Hyperlink"/>
+                <w:rStyle w:val="Collegamentoipertestuale"/>
                 <w:noProof/>
               </w:rPr>
               <w:t>Requisiti</w:t>
@@ -1193,7 +1198,7 @@
     </w:p>
     <w:p>
       <w:pPr>
-        <w:pStyle w:val="Heading1"/>
+        <w:pStyle w:val="Titolo1"/>
       </w:pPr>
       <w:bookmarkStart w:id="1" w:name="_Toc110600504"/>
       <w:bookmarkEnd w:id="0"/>
@@ -1210,12 +1215,28 @@
         </w:rPr>
       </w:pPr>
       <w:r>
-        <w:t>La Scuola d’arti e mestieri di Bellinzona sta sviluppando un piccolo rover pilotato da un radiocomando che comunica mediante una connessione Bluetooth. Lo scorso anno uno studente in elettronica del quarto corso ha sviluppato un primo prototipo funzionante del rover e del radiocomando.</w:t>
-      </w:r>
-    </w:p>
-    <w:p>
-      <w:pPr>
-        <w:pStyle w:val="Heading2"/>
+        <w:t xml:space="preserve">La Scuola d’arti e mestieri di Bellinzona sta sviluppando un piccolo </w:t>
+      </w:r>
+      <w:proofErr w:type="spellStart"/>
+      <w:r>
+        <w:t>rover</w:t>
+      </w:r>
+      <w:proofErr w:type="spellEnd"/>
+      <w:r>
+        <w:t xml:space="preserve"> pilotato da un radiocomando che comunica mediante una connessione Bluetooth. Lo scorso anno uno studente in elettronica del quarto corso ha sviluppato un primo prototipo funzionante del </w:t>
+      </w:r>
+      <w:proofErr w:type="spellStart"/>
+      <w:r>
+        <w:t>rover</w:t>
+      </w:r>
+      <w:proofErr w:type="spellEnd"/>
+      <w:r>
+        <w:t xml:space="preserve"> e del radiocomando.</w:t>
+      </w:r>
+    </w:p>
+    <w:p>
+      <w:pPr>
+        <w:pStyle w:val="Titolo2"/>
       </w:pPr>
       <w:bookmarkStart w:id="2" w:name="_Toc110600508"/>
       <w:r>
@@ -1228,12 +1249,36 @@
     </w:p>
     <w:p>
       <w:r>
-        <w:t>La Scuola d’arti e mestieri di Bellinzona sta sviluppando un piccolo rover pilotato da un radiocomando che comunica mediante una connessione Bluetooth. Nell’anno scolastico 2020/21 uno studente in elettronica del quarto corso ha sviluppato un primo prototipo funzionante del rover e del radiocomando.</w:t>
-      </w:r>
-    </w:p>
-    <w:p>
-      <w:r>
-        <w:t>Visto l’interesse suscitato da questo progetto, si è deciso di dar seguito allo sviluppo di un nuovo prototipo dove anche l’intera parte meccanica sarà sviluppata e realizzata in sede. In questa seconda fase l’idea è quella di pilotare il rover mediante uno smartphone e non più utilizzare un radiocomando dedicato.</w:t>
+        <w:t xml:space="preserve">La Scuola d’arti e mestieri di Bellinzona sta sviluppando un piccolo </w:t>
+      </w:r>
+      <w:proofErr w:type="spellStart"/>
+      <w:r>
+        <w:t>rover</w:t>
+      </w:r>
+      <w:proofErr w:type="spellEnd"/>
+      <w:r>
+        <w:t xml:space="preserve"> pilotato da un radiocomando che comunica mediante una connessione Bluetooth. Nell’anno scolastico 2020/21 uno studente in elettronica del quarto corso ha sviluppato un primo prototipo funzionante del </w:t>
+      </w:r>
+      <w:proofErr w:type="spellStart"/>
+      <w:r>
+        <w:t>rover</w:t>
+      </w:r>
+      <w:proofErr w:type="spellEnd"/>
+      <w:r>
+        <w:t xml:space="preserve"> e del radiocomando.</w:t>
+      </w:r>
+    </w:p>
+    <w:p>
+      <w:r>
+        <w:t xml:space="preserve">Visto l’interesse suscitato da questo progetto, si è deciso di dar seguito allo sviluppo di un nuovo prototipo dove anche l’intera parte meccanica sarà sviluppata e realizzata in sede. In questa seconda fase l’idea è quella di pilotare il </w:t>
+      </w:r>
+      <w:proofErr w:type="spellStart"/>
+      <w:r>
+        <w:t>rover</w:t>
+      </w:r>
+      <w:proofErr w:type="spellEnd"/>
+      <w:r>
+        <w:t xml:space="preserve"> mediante uno smartphone e non più utilizzare un radiocomando dedicato.</w:t>
       </w:r>
     </w:p>
     <w:p>
@@ -1243,7 +1288,7 @@
     </w:p>
     <w:p>
       <w:pPr>
-        <w:pStyle w:val="ListParagraph"/>
+        <w:pStyle w:val="Paragrafoelenco"/>
         <w:numPr>
           <w:ilvl w:val="0"/>
           <w:numId w:val="12"/>
@@ -1255,7 +1300,7 @@
     </w:p>
     <w:p>
       <w:pPr>
-        <w:pStyle w:val="ListParagraph"/>
+        <w:pStyle w:val="Paragrafoelenco"/>
         <w:numPr>
           <w:ilvl w:val="0"/>
           <w:numId w:val="12"/>
@@ -1267,19 +1312,43 @@
     </w:p>
     <w:p>
       <w:pPr>
-        <w:pStyle w:val="ListParagraph"/>
+        <w:pStyle w:val="Paragrafoelenco"/>
         <w:numPr>
           <w:ilvl w:val="0"/>
           <w:numId w:val="12"/>
         </w:numPr>
       </w:pPr>
       <w:r>
-        <w:t>Sviluppare un’interfaccia grafica semplice per il controllo del rover mediante sliders, pulsanti, spinner, ecc.</w:t>
-      </w:r>
-    </w:p>
-    <w:p>
-      <w:pPr>
-        <w:pStyle w:val="ListParagraph"/>
+        <w:t xml:space="preserve">Sviluppare un’interfaccia grafica semplice per il controllo del </w:t>
+      </w:r>
+      <w:proofErr w:type="spellStart"/>
+      <w:r>
+        <w:t>rover</w:t>
+      </w:r>
+      <w:proofErr w:type="spellEnd"/>
+      <w:r>
+        <w:t xml:space="preserve"> mediante </w:t>
+      </w:r>
+      <w:proofErr w:type="spellStart"/>
+      <w:r>
+        <w:t>sliders</w:t>
+      </w:r>
+      <w:proofErr w:type="spellEnd"/>
+      <w:r>
+        <w:t xml:space="preserve">, pulsanti, </w:t>
+      </w:r>
+      <w:proofErr w:type="spellStart"/>
+      <w:r>
+        <w:t>spinner</w:t>
+      </w:r>
+      <w:proofErr w:type="spellEnd"/>
+      <w:r>
+        <w:t>, ecc.</w:t>
+      </w:r>
+    </w:p>
+    <w:p>
+      <w:pPr>
+        <w:pStyle w:val="Paragrafoelenco"/>
         <w:numPr>
           <w:ilvl w:val="0"/>
           <w:numId w:val="12"/>
@@ -1291,7 +1360,7 @@
     </w:p>
     <w:p>
       <w:pPr>
-        <w:pStyle w:val="ListParagraph"/>
+        <w:pStyle w:val="Paragrafoelenco"/>
         <w:numPr>
           <w:ilvl w:val="0"/>
           <w:numId w:val="12"/>
@@ -1306,7 +1375,7 @@
     </w:p>
     <w:p>
       <w:pPr>
-        <w:pStyle w:val="ListParagraph"/>
+        <w:pStyle w:val="Paragrafoelenco"/>
         <w:numPr>
           <w:ilvl w:val="0"/>
           <w:numId w:val="12"/>
@@ -1318,7 +1387,7 @@
     </w:p>
     <w:p>
       <w:pPr>
-        <w:pStyle w:val="Heading2"/>
+        <w:pStyle w:val="Titolo2"/>
       </w:pPr>
       <w:bookmarkStart w:id="3" w:name="_Toc110600509"/>
       <w:r>
@@ -1334,7 +1403,23 @@
         <w:t xml:space="preserve"> </w:t>
       </w:r>
       <w:r>
-        <w:t>entrambe le schede elettroniche imbarcano un microcontrollore e un modulo bluetooth per la comunicazione. Sulla scheda del rover sono presenti inoltre: un buzzer, un sensore di distanza ad ultrasuoni, quattro LED indipendenti e l’elettronica necessaria all’azionamento dei motori. Sul radiocomando, invece, sono stati previsti: due joystick a due assi (X/Y), quattro pulsanti, quattro LED e un display LCD.</w:t>
+        <w:t xml:space="preserve">entrambe le schede elettroniche imbarcano un microcontrollore e un modulo </w:t>
+      </w:r>
+      <w:proofErr w:type="spellStart"/>
+      <w:r>
+        <w:t>bluetooth</w:t>
+      </w:r>
+      <w:proofErr w:type="spellEnd"/>
+      <w:r>
+        <w:t xml:space="preserve"> per la comunicazione. Sulla scheda del </w:t>
+      </w:r>
+      <w:proofErr w:type="spellStart"/>
+      <w:r>
+        <w:t>rover</w:t>
+      </w:r>
+      <w:proofErr w:type="spellEnd"/>
+      <w:r>
+        <w:t xml:space="preserve"> sono presenti inoltre: un buzzer, un sensore di distanza ad ultrasuoni, quattro LED indipendenti e l’elettronica necessaria all’azionamento dei motori. Sul radiocomando, invece, sono stati previsti: due joystick a due assi (X/Y), quattro pulsanti, quattro LED e un display LCD.</w:t>
       </w:r>
     </w:p>
     <w:p>
@@ -1353,7 +1438,7 @@
     </w:p>
     <w:p>
       <w:pPr>
-        <w:pStyle w:val="Heading2"/>
+        <w:pStyle w:val="Titolo2"/>
       </w:pPr>
       <w:r>
         <w:t>Obiettivo</w:t>
@@ -1367,7 +1452,23 @@
     <w:p>
       <w:r>
         <w:lastRenderedPageBreak/>
-        <w:t>Questo applicativo dovrà connettersi al dispositivo e inviare i comandi al rover per pilotarlo. Allo stesso momento riceverà costantemente dati dal rover riguardo la percentuale della batteria e distanza da un ostacolo.</w:t>
+        <w:t xml:space="preserve">Questo applicativo dovrà connettersi al dispositivo e inviare i comandi al </w:t>
+      </w:r>
+      <w:proofErr w:type="spellStart"/>
+      <w:r>
+        <w:t>rover</w:t>
+      </w:r>
+      <w:proofErr w:type="spellEnd"/>
+      <w:r>
+        <w:t xml:space="preserve"> per pilotarlo. Allo stesso momento riceverà costantemente dati dal </w:t>
+      </w:r>
+      <w:proofErr w:type="spellStart"/>
+      <w:r>
+        <w:t>rover</w:t>
+      </w:r>
+      <w:proofErr w:type="spellEnd"/>
+      <w:r>
+        <w:t xml:space="preserve"> riguardo la percentuale della batteria e distanza da un ostacolo.</w:t>
       </w:r>
     </w:p>
     <w:p>
@@ -1380,15 +1481,20 @@
         <w:t>Attraverso l’interfaccia dell’applicazione si dovrà essere in grado di gestire</w:t>
       </w:r>
       <w:r>
-        <w:t xml:space="preserve"> il rover</w:t>
-      </w:r>
+        <w:t xml:space="preserve"> il </w:t>
+      </w:r>
+      <w:proofErr w:type="spellStart"/>
+      <w:r>
+        <w:t>rover</w:t>
+      </w:r>
+      <w:proofErr w:type="spellEnd"/>
       <w:r>
         <w:t xml:space="preserve"> in modo esaustivo.</w:t>
       </w:r>
     </w:p>
     <w:p>
       <w:pPr>
-        <w:pStyle w:val="Heading2"/>
+        <w:pStyle w:val="Titolo2"/>
       </w:pPr>
       <w:r>
         <w:t>Benefici attesi</w:t>
@@ -1405,7 +1511,15 @@
         <w:t xml:space="preserve"> chiara e funzionale, </w:t>
       </w:r>
       <w:r>
-        <w:t>potrà interagire con il rover più comodamente.</w:t>
+        <w:t xml:space="preserve">potrà interagire con il </w:t>
+      </w:r>
+      <w:proofErr w:type="spellStart"/>
+      <w:r>
+        <w:t>rover</w:t>
+      </w:r>
+      <w:proofErr w:type="spellEnd"/>
+      <w:r>
+        <w:t xml:space="preserve"> più comodamente.</w:t>
       </w:r>
     </w:p>
     <w:p>
@@ -1419,12 +1533,36 @@
         <w:t>provenienti</w:t>
       </w:r>
       <w:r>
-        <w:t xml:space="preserve"> dal rover, quali stato della batteria e distanza da un ostacolo.</w:t>
-      </w:r>
-    </w:p>
-    <w:p>
-      <w:r>
-        <w:t>Gli utenti potranno poi scaricare l’applicativo e installarlo sul proprio telefono così da poter controllare il rover. Con questo sistema di andrà ad eliminare il problema di un unico telecomando, il quale se dovesse scaricarsi o rompersi renderebbe impossibile interfacciarsi con il rover.</w:t>
+        <w:t xml:space="preserve"> dal </w:t>
+      </w:r>
+      <w:proofErr w:type="spellStart"/>
+      <w:r>
+        <w:t>rover</w:t>
+      </w:r>
+      <w:proofErr w:type="spellEnd"/>
+      <w:r>
+        <w:t>, quali stato della batteria e distanza da un ostacolo.</w:t>
+      </w:r>
+    </w:p>
+    <w:p>
+      <w:r>
+        <w:t xml:space="preserve">Gli utenti potranno poi scaricare l’applicativo e installarlo sul proprio telefono così da poter controllare il </w:t>
+      </w:r>
+      <w:proofErr w:type="spellStart"/>
+      <w:r>
+        <w:t>rover</w:t>
+      </w:r>
+      <w:proofErr w:type="spellEnd"/>
+      <w:r>
+        <w:t xml:space="preserve">. Con questo sistema di andrà ad eliminare il problema di un unico telecomando, il quale se dovesse scaricarsi o rompersi renderebbe impossibile interfacciarsi con il </w:t>
+      </w:r>
+      <w:proofErr w:type="spellStart"/>
+      <w:r>
+        <w:t>rover</w:t>
+      </w:r>
+      <w:proofErr w:type="spellEnd"/>
+      <w:r>
+        <w:t>.</w:t>
       </w:r>
     </w:p>
     <w:p>
@@ -1437,7 +1575,7 @@
     </w:p>
     <w:p>
       <w:pPr>
-        <w:pStyle w:val="Heading2"/>
+        <w:pStyle w:val="Titolo2"/>
       </w:pPr>
       <w:r>
         <w:t>Limitazioni</w:t>
@@ -1451,11 +1589,16 @@
         <w:t xml:space="preserve"> tramite vecchie versioni di Bluetooth</w:t>
       </w:r>
       <w:r>
-        <w:t xml:space="preserve"> con dispositivi Apple è necessaria la certificazione MFi</w:t>
-      </w:r>
+        <w:t xml:space="preserve"> con dispositivi Apple è necessaria la certificazione </w:t>
+      </w:r>
+      <w:proofErr w:type="spellStart"/>
+      <w:r>
+        <w:t>MFi</w:t>
+      </w:r>
+      <w:proofErr w:type="spellEnd"/>
       <w:r>
         <w:rPr>
-          <w:rStyle w:val="FootnoteReference"/>
+          <w:rStyle w:val="Rimandonotaapidipagina"/>
         </w:rPr>
         <w:footnoteReference w:id="1"/>
       </w:r>
@@ -1470,8 +1613,36 @@
       </w:r>
     </w:p>
     <w:p>
-      <w:pPr>
-        <w:pStyle w:val="Heading2"/>
+      <w:r>
+        <w:t xml:space="preserve">Nonostante il supporto ad iPhone è stato rimosso si è deciso comunque di rimanere su tecnologie multipiattaforma, ovvero che hanno la possibilità di creare applicazioni sia per Android che per iOS. Questo soprattutto perché i vantaggi dello sviluppo nativi sono soprattutto legati alle performance, e l’applicazione in questione è molto leggera. </w:t>
+      </w:r>
+    </w:p>
+    <w:p>
+      <w:r>
+        <w:t xml:space="preserve">Inoltre se in futuro la situazione dovesse evolvere e l’implementazione su iOS dovesse diventare una possibilità concreta, avendo sviluppato con tecnologie come </w:t>
+      </w:r>
+      <w:proofErr w:type="spellStart"/>
+      <w:r>
+        <w:t>Xamarin</w:t>
+      </w:r>
+      <w:proofErr w:type="spellEnd"/>
+      <w:r>
+        <w:t xml:space="preserve"> o </w:t>
+      </w:r>
+      <w:proofErr w:type="spellStart"/>
+      <w:r>
+        <w:t>React</w:t>
+      </w:r>
+      <w:proofErr w:type="spellEnd"/>
+      <w:r>
+        <w:t xml:space="preserve"> Native, il passaggio ad iOS è molto rapido.</w:t>
+      </w:r>
+      <w:bookmarkStart w:id="4" w:name="_GoBack"/>
+      <w:bookmarkEnd w:id="4"/>
+    </w:p>
+    <w:p>
+      <w:pPr>
+        <w:pStyle w:val="Titolo2"/>
       </w:pPr>
       <w:r>
         <w:t>Organizzazione aziendale</w:t>
@@ -1484,7 +1655,7 @@
     </w:p>
     <w:p>
       <w:pPr>
-        <w:pStyle w:val="Heading1"/>
+        <w:pStyle w:val="Titolo1"/>
       </w:pPr>
       <w:r>
         <w:t>Pianificazione</w:t>
@@ -1492,7 +1663,7 @@
     </w:p>
     <w:p>
       <w:pPr>
-        <w:pStyle w:val="Heading2"/>
+        <w:pStyle w:val="Titolo2"/>
       </w:pPr>
       <w:r>
         <w:t>Roadmap</w:t>
@@ -1501,259 +1672,273 @@
     <w:p/>
     <w:p>
       <w:pPr>
-        <w:pStyle w:val="Heading2"/>
-      </w:pPr>
-      <w:r>
+        <w:pStyle w:val="Titolo2"/>
+      </w:pPr>
+      <w:proofErr w:type="spellStart"/>
+      <w:r>
+        <w:lastRenderedPageBreak/>
         <w:t>Gantt</w:t>
       </w:r>
+      <w:proofErr w:type="spellEnd"/>
     </w:p>
     <w:p/>
     <w:p>
       <w:pPr>
-        <w:pStyle w:val="Heading2"/>
-      </w:pPr>
+        <w:pStyle w:val="Titolo2"/>
+      </w:pPr>
+      <w:proofErr w:type="spellStart"/>
       <w:r>
         <w:t>Trello</w:t>
       </w:r>
+      <w:proofErr w:type="spellEnd"/>
     </w:p>
     <w:p/>
     <w:p>
       <w:pPr>
-        <w:pStyle w:val="Heading2"/>
+        <w:pStyle w:val="Titolo2"/>
+      </w:pPr>
+      <w:r>
+        <w:t>Milestone</w:t>
+      </w:r>
+    </w:p>
+    <w:p/>
+    <w:p>
+      <w:pPr>
+        <w:pStyle w:val="Titolo1"/>
+      </w:pPr>
+      <w:r>
+        <w:t>Organigramma</w:t>
+      </w:r>
+    </w:p>
+    <w:p/>
+    <w:p>
+      <w:pPr>
+        <w:pStyle w:val="Titolo1"/>
+      </w:pPr>
+      <w:r>
+        <w:t>Analisi dei rischi</w:t>
+      </w:r>
+    </w:p>
+    <w:p>
+      <w:pPr>
+        <w:pStyle w:val="Titolo2"/>
+      </w:pPr>
+      <w:r>
+        <w:t>Uso strumenti</w:t>
+      </w:r>
+    </w:p>
+    <w:p>
+      <w:r>
+        <w:t>// (</w:t>
+      </w:r>
+      <w:proofErr w:type="spellStart"/>
+      <w:r>
+        <w:t>what-if</w:t>
+      </w:r>
+      <w:proofErr w:type="spellEnd"/>
+      <w:r>
+        <w:t>, causa-effetto, ...)</w:t>
+      </w:r>
+    </w:p>
+    <w:p>
+      <w:pPr>
+        <w:pStyle w:val="Titolo2"/>
+      </w:pPr>
+      <w:r>
+        <w:t>Catalogo rischi</w:t>
+      </w:r>
+    </w:p>
+    <w:p/>
+    <w:p>
+      <w:pPr>
+        <w:pStyle w:val="Titolo2"/>
+      </w:pPr>
+      <w:r>
+        <w:t>Rischi accaduti</w:t>
+      </w:r>
+    </w:p>
+    <w:p/>
+    <w:p>
+      <w:pPr>
+        <w:pStyle w:val="Titolo1"/>
+      </w:pPr>
+      <w:r>
+        <w:t>Macro</w:t>
+      </w:r>
+      <w:r>
+        <w:t xml:space="preserve"> </w:t>
+      </w:r>
+      <w:r>
+        <w:t>requisiti</w:t>
+      </w:r>
+    </w:p>
+    <w:p/>
+    <w:p>
+      <w:pPr>
+        <w:pStyle w:val="Titolo1"/>
+      </w:pPr>
+      <w:r>
+        <w:t>Analisi costi e benefici</w:t>
+      </w:r>
+    </w:p>
+    <w:p/>
+    <w:p>
+      <w:pPr>
+        <w:pStyle w:val="Titolo1"/>
+      </w:pPr>
+      <w:proofErr w:type="spellStart"/>
+      <w:r>
+        <w:t>Mockup</w:t>
+      </w:r>
+      <w:proofErr w:type="spellEnd"/>
+    </w:p>
+    <w:p>
+      <w:pPr>
+        <w:pStyle w:val="Titolo2"/>
+      </w:pPr>
+      <w:r>
+        <w:t xml:space="preserve">Confronto iniziale </w:t>
+      </w:r>
+      <w:r>
+        <w:t>–</w:t>
+      </w:r>
+      <w:r>
+        <w:t xml:space="preserve"> finale</w:t>
+      </w:r>
+    </w:p>
+    <w:p/>
+    <w:p>
+      <w:pPr>
+        <w:pStyle w:val="Titolo1"/>
+      </w:pPr>
+      <w:r>
+        <w:t>Diagrammi</w:t>
+      </w:r>
+    </w:p>
+    <w:p/>
+    <w:p>
+      <w:pPr>
+        <w:pStyle w:val="Titolo1"/>
+      </w:pPr>
+      <w:r>
+        <w:t>Gestione sicurezza</w:t>
+      </w:r>
+    </w:p>
+    <w:p/>
+    <w:p>
+      <w:pPr>
+        <w:pStyle w:val="Titolo1"/>
       </w:pPr>
       <w:r>
         <w:lastRenderedPageBreak/>
-        <w:t>Milestone</w:t>
+        <w:t>Migrazione dati</w:t>
       </w:r>
     </w:p>
     <w:p/>
     <w:p>
       <w:pPr>
-        <w:pStyle w:val="Heading1"/>
-      </w:pPr>
-      <w:r>
-        <w:t>Organigramma</w:t>
+        <w:pStyle w:val="Titolo1"/>
+      </w:pPr>
+      <w:r>
+        <w:t>Interfaccia dati</w:t>
       </w:r>
     </w:p>
     <w:p/>
     <w:p>
       <w:pPr>
-        <w:pStyle w:val="Heading1"/>
-      </w:pPr>
-      <w:r>
-        <w:t>Analisi dei rischi</w:t>
-      </w:r>
-    </w:p>
-    <w:p>
-      <w:pPr>
-        <w:pStyle w:val="Heading2"/>
-      </w:pPr>
-      <w:r>
-        <w:t>Uso strumenti</w:t>
-      </w:r>
-    </w:p>
-    <w:p>
-      <w:r>
-        <w:t>// (what-if, causa-effetto, ...)</w:t>
-      </w:r>
-    </w:p>
-    <w:p>
-      <w:pPr>
-        <w:pStyle w:val="Heading2"/>
-      </w:pPr>
-      <w:r>
-        <w:t>Catalogo rischi</w:t>
+        <w:pStyle w:val="Titolo1"/>
+      </w:pPr>
+      <w:r>
+        <w:t>Analisi di mercato</w:t>
       </w:r>
     </w:p>
     <w:p/>
     <w:p>
       <w:pPr>
-        <w:pStyle w:val="Heading2"/>
-      </w:pPr>
-      <w:r>
-        <w:t>Rischi accaduti</w:t>
+        <w:pStyle w:val="Titolo1"/>
+      </w:pPr>
+      <w:r>
+        <w:t>Gestione della comunicazione</w:t>
+      </w:r>
+    </w:p>
+    <w:p>
+      <w:pPr>
+        <w:pStyle w:val="Titolo2"/>
+      </w:pPr>
+      <w:r>
+        <w:t>Eventi ricorrenti</w:t>
+      </w:r>
+    </w:p>
+    <w:p>
+      <w:r>
+        <w:t>// Venerdì pomeriggio</w:t>
+      </w:r>
+    </w:p>
+    <w:p>
+      <w:pPr>
+        <w:pStyle w:val="Titolo2"/>
+      </w:pPr>
+      <w:r>
+        <w:t>Verbali previsti e tempistiche</w:t>
       </w:r>
     </w:p>
     <w:p/>
     <w:p>
       <w:pPr>
-        <w:pStyle w:val="Heading1"/>
-      </w:pPr>
-      <w:r>
-        <w:t>Macro</w:t>
-      </w:r>
-      <w:r>
-        <w:t xml:space="preserve"> </w:t>
-      </w:r>
-      <w:r>
-        <w:t>requisiti</w:t>
+        <w:pStyle w:val="Titolo2"/>
+      </w:pPr>
+      <w:r>
+        <w:t>Incontri formali</w:t>
       </w:r>
     </w:p>
     <w:p/>
     <w:p>
       <w:pPr>
-        <w:pStyle w:val="Heading1"/>
-      </w:pPr>
-      <w:r>
-        <w:t>Analisi costi e benefici</w:t>
+        <w:pStyle w:val="Titolo2"/>
+      </w:pPr>
+      <w:r>
+        <w:t>Distanza/presenza</w:t>
       </w:r>
     </w:p>
     <w:p/>
     <w:p>
       <w:pPr>
-        <w:pStyle w:val="Heading1"/>
-      </w:pPr>
-      <w:r>
-        <w:t>Mockup</w:t>
-      </w:r>
-    </w:p>
-    <w:p>
-      <w:pPr>
-        <w:pStyle w:val="Heading2"/>
-      </w:pPr>
-      <w:r>
-        <w:t xml:space="preserve">Confronto iniziale </w:t>
-      </w:r>
-      <w:r>
-        <w:t>–</w:t>
-      </w:r>
-      <w:r>
-        <w:t xml:space="preserve"> finale</w:t>
+        <w:pStyle w:val="Titolo2"/>
+      </w:pPr>
+      <w:r>
+        <w:t>Gestione materiali</w:t>
       </w:r>
     </w:p>
     <w:p/>
     <w:p>
       <w:pPr>
-        <w:pStyle w:val="Heading1"/>
-      </w:pPr>
-      <w:r>
-        <w:t>Diagrammi</w:t>
+        <w:pStyle w:val="Titolo1"/>
+      </w:pPr>
+      <w:r>
+        <w:t>Processo di sviluppo</w:t>
+      </w:r>
+    </w:p>
+    <w:p>
+      <w:pPr>
+        <w:pStyle w:val="Titolo2"/>
+      </w:pPr>
+      <w:r>
+        <w:t>Ciclo di vita del software</w:t>
       </w:r>
     </w:p>
     <w:p/>
     <w:p>
       <w:pPr>
-        <w:pStyle w:val="Heading1"/>
-      </w:pPr>
-      <w:r>
-        <w:t>Gestione sicurezza</w:t>
+        <w:pStyle w:val="Titolo2"/>
+      </w:pPr>
+      <w:r>
+        <w:t>Differenze tra processi di sviluppo</w:t>
       </w:r>
     </w:p>
     <w:p/>
     <w:p>
       <w:pPr>
-        <w:pStyle w:val="Heading1"/>
-      </w:pPr>
-      <w:r>
-        <w:t>Migrazione dati</w:t>
-      </w:r>
-    </w:p>
-    <w:p/>
-    <w:p>
-      <w:pPr>
-        <w:pStyle w:val="Heading1"/>
-      </w:pPr>
-      <w:r>
-        <w:lastRenderedPageBreak/>
-        <w:t>Interfaccia dati</w:t>
-      </w:r>
-    </w:p>
-    <w:p/>
-    <w:p>
-      <w:pPr>
-        <w:pStyle w:val="Heading1"/>
-      </w:pPr>
-      <w:r>
-        <w:t>Analisi di mercato</w:t>
-      </w:r>
-    </w:p>
-    <w:p/>
-    <w:p>
-      <w:pPr>
-        <w:pStyle w:val="Heading1"/>
-      </w:pPr>
-      <w:r>
-        <w:t>Gestione della comunicazione</w:t>
-      </w:r>
-    </w:p>
-    <w:p>
-      <w:pPr>
-        <w:pStyle w:val="Heading2"/>
-      </w:pPr>
-      <w:r>
-        <w:t>Eventi ricorrenti</w:t>
-      </w:r>
-    </w:p>
-    <w:p>
-      <w:r>
-        <w:t>// Venerdì pomeriggio</w:t>
-      </w:r>
-    </w:p>
-    <w:p>
-      <w:pPr>
-        <w:pStyle w:val="Heading2"/>
-      </w:pPr>
-      <w:r>
-        <w:t>Verbali previsti e tempistiche</w:t>
-      </w:r>
-    </w:p>
-    <w:p/>
-    <w:p>
-      <w:pPr>
-        <w:pStyle w:val="Heading2"/>
-      </w:pPr>
-      <w:r>
-        <w:t>Incontri formali</w:t>
-      </w:r>
-    </w:p>
-    <w:p/>
-    <w:p>
-      <w:pPr>
-        <w:pStyle w:val="Heading2"/>
-      </w:pPr>
-      <w:r>
-        <w:t>Distanza/presenza</w:t>
-      </w:r>
-    </w:p>
-    <w:p/>
-    <w:p>
-      <w:pPr>
-        <w:pStyle w:val="Heading2"/>
-      </w:pPr>
-      <w:r>
-        <w:t>Gestione materiali</w:t>
-      </w:r>
-    </w:p>
-    <w:p/>
-    <w:p>
-      <w:pPr>
-        <w:pStyle w:val="Heading1"/>
-      </w:pPr>
-      <w:r>
-        <w:t>Processo di sviluppo</w:t>
-      </w:r>
-    </w:p>
-    <w:p>
-      <w:pPr>
-        <w:pStyle w:val="Heading2"/>
-      </w:pPr>
-      <w:r>
-        <w:t>Ciclo di vita del software</w:t>
-      </w:r>
-    </w:p>
-    <w:p/>
-    <w:p>
-      <w:pPr>
-        <w:pStyle w:val="Heading2"/>
-      </w:pPr>
-      <w:r>
-        <w:t>Differenze tra processi di sviluppo</w:t>
-      </w:r>
-    </w:p>
-    <w:p/>
-    <w:p>
-      <w:pPr>
-        <w:pStyle w:val="Heading1"/>
+        <w:pStyle w:val="Titolo1"/>
       </w:pPr>
       <w:r>
         <w:t>Conclusioni</w:t>
@@ -1772,7 +1957,7 @@
 </file>
 
 <file path=word/endnotes.xml><?xml version="1.0" encoding="utf-8"?>
-<w:endnotes xmlns:wpc="http://schemas.microsoft.com/office/word/2010/wordprocessingCanvas" xmlns:cx="http://schemas.microsoft.com/office/drawing/2014/chartex" xmlns:cx1="http://schemas.microsoft.com/office/drawing/2015/9/8/chartex" xmlns:cx2="http://schemas.microsoft.com/office/drawing/2015/10/21/chartex" xmlns:cx3="http://schemas.microsoft.com/office/drawing/2016/5/9/chartex" xmlns:cx4="http://schemas.microsoft.com/office/drawing/2016/5/10/chartex" xmlns:cx5="http://schemas.microsoft.com/office/drawing/2016/5/11/chartex" xmlns:cx6="http://schemas.microsoft.com/office/drawing/2016/5/12/chartex" xmlns:cx7="http://schemas.microsoft.com/office/drawing/2016/5/13/chartex" xmlns:cx8="http://schemas.microsoft.com/office/drawing/2016/5/14/chartex" xmlns:mc="http://schemas.openxmlformats.org/markup-compatibility/2006" xmlns:aink="http://schemas.microsoft.com/office/drawing/2016/ink" xmlns:am3d="http://schemas.microsoft.com/office/drawing/2017/model3d" xmlns:o="urn:schemas-microsoft-com:office:office" xmlns:oel="http://schemas.microsoft.com/office/2019/extlst" xmlns:r="http://schemas.openxmlformats.org/officeDocument/2006/relationships" xmlns:m="http://schemas.openxmlformats.org/officeDocument/2006/math" xmlns:v="urn:schemas-microsoft-com:vml" xmlns:wp14="http://schemas.microsoft.com/office/word/2010/wordprocessingDrawing" xmlns:wp="http://schemas.openxmlformats.org/drawingml/2006/wordprocessingDrawing" xmlns:w10="urn:schemas-microsoft-com:office:word" xmlns:w="http://schemas.openxmlformats.org/wordprocessingml/2006/main" xmlns:w14="http://schemas.microsoft.com/office/word/2010/wordml" xmlns:w15="http://schemas.microsoft.com/office/word/2012/wordml" xmlns:w16cex="http://schemas.microsoft.com/office/word/2018/wordml/cex" xmlns:w16cid="http://schemas.microsoft.com/office/word/2016/wordml/cid" xmlns:w16="http://schemas.microsoft.com/office/word/2018/wordml" xmlns:w16sdtdh="http://schemas.microsoft.com/office/word/2020/wordml/sdtdatahash" xmlns:w16se="http://schemas.microsoft.com/office/word/2015/wordml/symex" xmlns:wpg="http://schemas.microsoft.com/office/word/2010/wordprocessingGroup" xmlns:wpi="http://schemas.microsoft.com/office/word/2010/wordprocessingInk" xmlns:wne="http://schemas.microsoft.com/office/word/2006/wordml" xmlns:wps="http://schemas.microsoft.com/office/word/2010/wordprocessingShape" mc:Ignorable="w14 w15 w16se w16cid w16 w16cex w16sdtdh wp14">
+<w:endnotes xmlns:wpc="http://schemas.microsoft.com/office/word/2010/wordprocessingCanvas" xmlns:cx="http://schemas.microsoft.com/office/drawing/2014/chartex" xmlns:cx1="http://schemas.microsoft.com/office/drawing/2015/9/8/chartex" xmlns:cx2="http://schemas.microsoft.com/office/drawing/2015/10/21/chartex" xmlns:cx3="http://schemas.microsoft.com/office/drawing/2016/5/9/chartex" xmlns:cx4="http://schemas.microsoft.com/office/drawing/2016/5/10/chartex" xmlns:cx5="http://schemas.microsoft.com/office/drawing/2016/5/11/chartex" xmlns:cx6="http://schemas.microsoft.com/office/drawing/2016/5/12/chartex" xmlns:cx7="http://schemas.microsoft.com/office/drawing/2016/5/13/chartex" xmlns:cx8="http://schemas.microsoft.com/office/drawing/2016/5/14/chartex" xmlns:mc="http://schemas.openxmlformats.org/markup-compatibility/2006" xmlns:aink="http://schemas.microsoft.com/office/drawing/2016/ink" xmlns:am3d="http://schemas.microsoft.com/office/drawing/2017/model3d" xmlns:o="urn:schemas-microsoft-com:office:office" xmlns:r="http://schemas.openxmlformats.org/officeDocument/2006/relationships" xmlns:m="http://schemas.openxmlformats.org/officeDocument/2006/math" xmlns:v="urn:schemas-microsoft-com:vml" xmlns:wp14="http://schemas.microsoft.com/office/word/2010/wordprocessingDrawing" xmlns:wp="http://schemas.openxmlformats.org/drawingml/2006/wordprocessingDrawing" xmlns:w10="urn:schemas-microsoft-com:office:word" xmlns:w="http://schemas.openxmlformats.org/wordprocessingml/2006/main" xmlns:w14="http://schemas.microsoft.com/office/word/2010/wordml" xmlns:w15="http://schemas.microsoft.com/office/word/2012/wordml" xmlns:w16cid="http://schemas.microsoft.com/office/word/2016/wordml/cid" xmlns:w16se="http://schemas.microsoft.com/office/word/2015/wordml/symex" xmlns:wpg="http://schemas.microsoft.com/office/word/2010/wordprocessingGroup" xmlns:wpi="http://schemas.microsoft.com/office/word/2010/wordprocessingInk" xmlns:wne="http://schemas.microsoft.com/office/word/2006/wordml" xmlns:wps="http://schemas.microsoft.com/office/word/2010/wordprocessingShape" mc:Ignorable="w14 w15 w16se w16cid wp14">
   <w:endnote w:type="separator" w:id="-1">
     <w:p>
       <w:pPr>
@@ -1797,7 +1982,7 @@
 </file>
 
 <file path=word/footnotes.xml><?xml version="1.0" encoding="utf-8"?>
-<w:footnotes xmlns:wpc="http://schemas.microsoft.com/office/word/2010/wordprocessingCanvas" xmlns:cx="http://schemas.microsoft.com/office/drawing/2014/chartex" xmlns:cx1="http://schemas.microsoft.com/office/drawing/2015/9/8/chartex" xmlns:cx2="http://schemas.microsoft.com/office/drawing/2015/10/21/chartex" xmlns:cx3="http://schemas.microsoft.com/office/drawing/2016/5/9/chartex" xmlns:cx4="http://schemas.microsoft.com/office/drawing/2016/5/10/chartex" xmlns:cx5="http://schemas.microsoft.com/office/drawing/2016/5/11/chartex" xmlns:cx6="http://schemas.microsoft.com/office/drawing/2016/5/12/chartex" xmlns:cx7="http://schemas.microsoft.com/office/drawing/2016/5/13/chartex" xmlns:cx8="http://schemas.microsoft.com/office/drawing/2016/5/14/chartex" xmlns:mc="http://schemas.openxmlformats.org/markup-compatibility/2006" xmlns:aink="http://schemas.microsoft.com/office/drawing/2016/ink" xmlns:am3d="http://schemas.microsoft.com/office/drawing/2017/model3d" xmlns:o="urn:schemas-microsoft-com:office:office" xmlns:oel="http://schemas.microsoft.com/office/2019/extlst" xmlns:r="http://schemas.openxmlformats.org/officeDocument/2006/relationships" xmlns:m="http://schemas.openxmlformats.org/officeDocument/2006/math" xmlns:v="urn:schemas-microsoft-com:vml" xmlns:wp14="http://schemas.microsoft.com/office/word/2010/wordprocessingDrawing" xmlns:wp="http://schemas.openxmlformats.org/drawingml/2006/wordprocessingDrawing" xmlns:w10="urn:schemas-microsoft-com:office:word" xmlns:w="http://schemas.openxmlformats.org/wordprocessingml/2006/main" xmlns:w14="http://schemas.microsoft.com/office/word/2010/wordml" xmlns:w15="http://schemas.microsoft.com/office/word/2012/wordml" xmlns:w16cex="http://schemas.microsoft.com/office/word/2018/wordml/cex" xmlns:w16cid="http://schemas.microsoft.com/office/word/2016/wordml/cid" xmlns:w16="http://schemas.microsoft.com/office/word/2018/wordml" xmlns:w16sdtdh="http://schemas.microsoft.com/office/word/2020/wordml/sdtdatahash" xmlns:w16se="http://schemas.microsoft.com/office/word/2015/wordml/symex" xmlns:wpg="http://schemas.microsoft.com/office/word/2010/wordprocessingGroup" xmlns:wpi="http://schemas.microsoft.com/office/word/2010/wordprocessingInk" xmlns:wne="http://schemas.microsoft.com/office/word/2006/wordml" xmlns:wps="http://schemas.microsoft.com/office/word/2010/wordprocessingShape" mc:Ignorable="w14 w15 w16se w16cid w16 w16cex w16sdtdh wp14">
+<w:footnotes xmlns:wpc="http://schemas.microsoft.com/office/word/2010/wordprocessingCanvas" xmlns:cx="http://schemas.microsoft.com/office/drawing/2014/chartex" xmlns:cx1="http://schemas.microsoft.com/office/drawing/2015/9/8/chartex" xmlns:cx2="http://schemas.microsoft.com/office/drawing/2015/10/21/chartex" xmlns:cx3="http://schemas.microsoft.com/office/drawing/2016/5/9/chartex" xmlns:cx4="http://schemas.microsoft.com/office/drawing/2016/5/10/chartex" xmlns:cx5="http://schemas.microsoft.com/office/drawing/2016/5/11/chartex" xmlns:cx6="http://schemas.microsoft.com/office/drawing/2016/5/12/chartex" xmlns:cx7="http://schemas.microsoft.com/office/drawing/2016/5/13/chartex" xmlns:cx8="http://schemas.microsoft.com/office/drawing/2016/5/14/chartex" xmlns:mc="http://schemas.openxmlformats.org/markup-compatibility/2006" xmlns:aink="http://schemas.microsoft.com/office/drawing/2016/ink" xmlns:am3d="http://schemas.microsoft.com/office/drawing/2017/model3d" xmlns:o="urn:schemas-microsoft-com:office:office" xmlns:r="http://schemas.openxmlformats.org/officeDocument/2006/relationships" xmlns:m="http://schemas.openxmlformats.org/officeDocument/2006/math" xmlns:v="urn:schemas-microsoft-com:vml" xmlns:wp14="http://schemas.microsoft.com/office/word/2010/wordprocessingDrawing" xmlns:wp="http://schemas.openxmlformats.org/drawingml/2006/wordprocessingDrawing" xmlns:w10="urn:schemas-microsoft-com:office:word" xmlns:w="http://schemas.openxmlformats.org/wordprocessingml/2006/main" xmlns:w14="http://schemas.microsoft.com/office/word/2010/wordml" xmlns:w15="http://schemas.microsoft.com/office/word/2012/wordml" xmlns:w16cid="http://schemas.microsoft.com/office/word/2016/wordml/cid" xmlns:w16se="http://schemas.microsoft.com/office/word/2015/wordml/symex" xmlns:wpg="http://schemas.microsoft.com/office/word/2010/wordprocessingGroup" xmlns:wpi="http://schemas.microsoft.com/office/word/2010/wordprocessingInk" xmlns:wne="http://schemas.microsoft.com/office/word/2006/wordml" xmlns:wps="http://schemas.microsoft.com/office/word/2010/wordprocessingShape" mc:Ignorable="w14 w15 w16se w16cid wp14">
   <w:footnote w:type="separator" w:id="-1">
     <w:p>
       <w:pPr>
@@ -1821,14 +2006,14 @@
   <w:footnote w:id="1">
     <w:p>
       <w:pPr>
-        <w:pStyle w:val="FootnoteText"/>
+        <w:pStyle w:val="Testonotaapidipagina"/>
         <w:rPr>
-          <w:lang w:val="en-CH"/>
+          <w:lang/>
         </w:rPr>
       </w:pPr>
       <w:r>
         <w:rPr>
-          <w:rStyle w:val="FootnoteReference"/>
+          <w:rStyle w:val="Rimandonotaapidipagina"/>
         </w:rPr>
         <w:footnoteRef/>
       </w:r>
@@ -1837,7 +2022,7 @@
       </w:r>
       <w:r>
         <w:rPr>
-          <w:lang w:val="en-CH"/>
+          <w:lang/>
         </w:rPr>
         <w:t>Vedi approfondimento nel Manuale Tecnico, sezione relativa a Bluetooth</w:t>
       </w:r>
@@ -1847,7 +2032,7 @@
 </file>
 
 <file path=word/numbering.xml><?xml version="1.0" encoding="utf-8"?>
-<w:numbering xmlns:wpc="http://schemas.microsoft.com/office/word/2010/wordprocessingCanvas" xmlns:cx="http://schemas.microsoft.com/office/drawing/2014/chartex" xmlns:cx1="http://schemas.microsoft.com/office/drawing/2015/9/8/chartex" xmlns:cx2="http://schemas.microsoft.com/office/drawing/2015/10/21/chartex" xmlns:cx3="http://schemas.microsoft.com/office/drawing/2016/5/9/chartex" xmlns:cx4="http://schemas.microsoft.com/office/drawing/2016/5/10/chartex" xmlns:cx5="http://schemas.microsoft.com/office/drawing/2016/5/11/chartex" xmlns:cx6="http://schemas.microsoft.com/office/drawing/2016/5/12/chartex" xmlns:cx7="http://schemas.microsoft.com/office/drawing/2016/5/13/chartex" xmlns:cx8="http://schemas.microsoft.com/office/drawing/2016/5/14/chartex" xmlns:mc="http://schemas.openxmlformats.org/markup-compatibility/2006" xmlns:aink="http://schemas.microsoft.com/office/drawing/2016/ink" xmlns:am3d="http://schemas.microsoft.com/office/drawing/2017/model3d" xmlns:o="urn:schemas-microsoft-com:office:office" xmlns:oel="http://schemas.microsoft.com/office/2019/extlst" xmlns:r="http://schemas.openxmlformats.org/officeDocument/2006/relationships" xmlns:m="http://schemas.openxmlformats.org/officeDocument/2006/math" xmlns:v="urn:schemas-microsoft-com:vml" xmlns:wp14="http://schemas.microsoft.com/office/word/2010/wordprocessingDrawing" xmlns:wp="http://schemas.openxmlformats.org/drawingml/2006/wordprocessingDrawing" xmlns:w10="urn:schemas-microsoft-com:office:word" xmlns:w="http://schemas.openxmlformats.org/wordprocessingml/2006/main" xmlns:w14="http://schemas.microsoft.com/office/word/2010/wordml" xmlns:w15="http://schemas.microsoft.com/office/word/2012/wordml" xmlns:w16cex="http://schemas.microsoft.com/office/word/2018/wordml/cex" xmlns:w16cid="http://schemas.microsoft.com/office/word/2016/wordml/cid" xmlns:w16="http://schemas.microsoft.com/office/word/2018/wordml" xmlns:w16sdtdh="http://schemas.microsoft.com/office/word/2020/wordml/sdtdatahash" xmlns:w16se="http://schemas.microsoft.com/office/word/2015/wordml/symex" xmlns:wpg="http://schemas.microsoft.com/office/word/2010/wordprocessingGroup" xmlns:wpi="http://schemas.microsoft.com/office/word/2010/wordprocessingInk" xmlns:wne="http://schemas.microsoft.com/office/word/2006/wordml" xmlns:wps="http://schemas.microsoft.com/office/word/2010/wordprocessingShape" mc:Ignorable="w14 w15 w16se w16cid w16 w16cex w16sdtdh wp14">
+<w:numbering xmlns:wpc="http://schemas.microsoft.com/office/word/2010/wordprocessingCanvas" xmlns:cx="http://schemas.microsoft.com/office/drawing/2014/chartex" xmlns:cx1="http://schemas.microsoft.com/office/drawing/2015/9/8/chartex" xmlns:cx2="http://schemas.microsoft.com/office/drawing/2015/10/21/chartex" xmlns:cx3="http://schemas.microsoft.com/office/drawing/2016/5/9/chartex" xmlns:cx4="http://schemas.microsoft.com/office/drawing/2016/5/10/chartex" xmlns:cx5="http://schemas.microsoft.com/office/drawing/2016/5/11/chartex" xmlns:cx6="http://schemas.microsoft.com/office/drawing/2016/5/12/chartex" xmlns:cx7="http://schemas.microsoft.com/office/drawing/2016/5/13/chartex" xmlns:cx8="http://schemas.microsoft.com/office/drawing/2016/5/14/chartex" xmlns:mc="http://schemas.openxmlformats.org/markup-compatibility/2006" xmlns:aink="http://schemas.microsoft.com/office/drawing/2016/ink" xmlns:am3d="http://schemas.microsoft.com/office/drawing/2017/model3d" xmlns:o="urn:schemas-microsoft-com:office:office" xmlns:r="http://schemas.openxmlformats.org/officeDocument/2006/relationships" xmlns:m="http://schemas.openxmlformats.org/officeDocument/2006/math" xmlns:v="urn:schemas-microsoft-com:vml" xmlns:wp14="http://schemas.microsoft.com/office/word/2010/wordprocessingDrawing" xmlns:wp="http://schemas.openxmlformats.org/drawingml/2006/wordprocessingDrawing" xmlns:w10="urn:schemas-microsoft-com:office:word" xmlns:w="http://schemas.openxmlformats.org/wordprocessingml/2006/main" xmlns:w14="http://schemas.microsoft.com/office/word/2010/wordml" xmlns:w15="http://schemas.microsoft.com/office/word/2012/wordml" xmlns:w16cid="http://schemas.microsoft.com/office/word/2016/wordml/cid" xmlns:w16se="http://schemas.microsoft.com/office/word/2015/wordml/symex" xmlns:wpg="http://schemas.microsoft.com/office/word/2010/wordprocessingGroup" xmlns:wpi="http://schemas.microsoft.com/office/word/2010/wordprocessingInk" xmlns:wne="http://schemas.microsoft.com/office/word/2006/wordml" xmlns:wps="http://schemas.microsoft.com/office/word/2010/wordprocessingShape" mc:Ignorable="w14 w15 w16se w16cid wp14">
   <w:abstractNum w:abstractNumId="0" w15:restartNumberingAfterBreak="0">
     <w:nsid w:val="0BA4481E"/>
     <w:multiLevelType w:val="hybridMultilevel"/>
@@ -1967,7 +2152,7 @@
     <w:lvl w:ilvl="0">
       <w:start w:val="1"/>
       <w:numFmt w:val="decimal"/>
-      <w:pStyle w:val="Heading1"/>
+      <w:pStyle w:val="Titolo1"/>
       <w:lvlText w:val="%1"/>
       <w:lvlJc w:val="left"/>
       <w:pPr>
@@ -1977,7 +2162,7 @@
     <w:lvl w:ilvl="1">
       <w:start w:val="1"/>
       <w:numFmt w:val="decimal"/>
-      <w:pStyle w:val="Heading2"/>
+      <w:pStyle w:val="Titolo2"/>
       <w:lvlText w:val="%1.%2"/>
       <w:lvlJc w:val="left"/>
       <w:pPr>
@@ -1987,7 +2172,7 @@
     <w:lvl w:ilvl="2">
       <w:start w:val="1"/>
       <w:numFmt w:val="decimal"/>
-      <w:pStyle w:val="Heading3"/>
+      <w:pStyle w:val="Titolo3"/>
       <w:lvlText w:val="%1.%2.%3"/>
       <w:lvlJc w:val="left"/>
       <w:pPr>
@@ -1997,7 +2182,7 @@
     <w:lvl w:ilvl="3">
       <w:start w:val="1"/>
       <w:numFmt w:val="decimal"/>
-      <w:pStyle w:val="Heading4"/>
+      <w:pStyle w:val="Titolo4"/>
       <w:lvlText w:val="%1.%2.%3.%4"/>
       <w:lvlJc w:val="left"/>
       <w:pPr>
@@ -2007,7 +2192,7 @@
     <w:lvl w:ilvl="4">
       <w:start w:val="1"/>
       <w:numFmt w:val="decimal"/>
-      <w:pStyle w:val="Heading5"/>
+      <w:pStyle w:val="Titolo5"/>
       <w:lvlText w:val="%1.%2.%3.%4.%5"/>
       <w:lvlJc w:val="left"/>
       <w:pPr>
@@ -2017,7 +2202,7 @@
     <w:lvl w:ilvl="5">
       <w:start w:val="1"/>
       <w:numFmt w:val="decimal"/>
-      <w:pStyle w:val="Heading6"/>
+      <w:pStyle w:val="Titolo6"/>
       <w:lvlText w:val="%1.%2.%3.%4.%5.%6"/>
       <w:lvlJc w:val="left"/>
       <w:pPr>
@@ -2027,7 +2212,7 @@
     <w:lvl w:ilvl="6">
       <w:start w:val="1"/>
       <w:numFmt w:val="decimal"/>
-      <w:pStyle w:val="Heading7"/>
+      <w:pStyle w:val="Titolo7"/>
       <w:lvlText w:val="%1.%2.%3.%4.%5.%6.%7"/>
       <w:lvlJc w:val="left"/>
       <w:pPr>
@@ -2037,7 +2222,7 @@
     <w:lvl w:ilvl="7">
       <w:start w:val="1"/>
       <w:numFmt w:val="decimal"/>
-      <w:pStyle w:val="Heading8"/>
+      <w:pStyle w:val="Titolo8"/>
       <w:lvlText w:val="%1.%2.%3.%4.%5.%6.%7.%8"/>
       <w:lvlJc w:val="left"/>
       <w:pPr>
@@ -2047,7 +2232,7 @@
     <w:lvl w:ilvl="8">
       <w:start w:val="1"/>
       <w:numFmt w:val="decimal"/>
-      <w:pStyle w:val="Heading9"/>
+      <w:pStyle w:val="Titolo9"/>
       <w:lvlText w:val="%1.%2.%3.%4.%5.%6.%7.%8.%9"/>
       <w:lvlJc w:val="left"/>
       <w:pPr>
@@ -2168,54 +2353,54 @@
       </w:rPr>
     </w:lvl>
   </w:abstractNum>
-  <w:num w:numId="1" w16cid:durableId="1852336594">
+  <w:num w:numId="1">
     <w:abstractNumId w:val="0"/>
   </w:num>
-  <w:num w:numId="2" w16cid:durableId="993995156">
+  <w:num w:numId="2">
     <w:abstractNumId w:val="1"/>
   </w:num>
-  <w:num w:numId="3" w16cid:durableId="1272470064">
+  <w:num w:numId="3">
     <w:abstractNumId w:val="1"/>
   </w:num>
-  <w:num w:numId="4" w16cid:durableId="616326761">
+  <w:num w:numId="4">
     <w:abstractNumId w:val="1"/>
   </w:num>
-  <w:num w:numId="5" w16cid:durableId="367534835">
+  <w:num w:numId="5">
     <w:abstractNumId w:val="1"/>
   </w:num>
-  <w:num w:numId="6" w16cid:durableId="107506598">
+  <w:num w:numId="6">
     <w:abstractNumId w:val="1"/>
   </w:num>
-  <w:num w:numId="7" w16cid:durableId="46732001">
+  <w:num w:numId="7">
     <w:abstractNumId w:val="1"/>
   </w:num>
-  <w:num w:numId="8" w16cid:durableId="2072002003">
+  <w:num w:numId="8">
     <w:abstractNumId w:val="1"/>
   </w:num>
-  <w:num w:numId="9" w16cid:durableId="110780351">
+  <w:num w:numId="9">
     <w:abstractNumId w:val="1"/>
   </w:num>
-  <w:num w:numId="10" w16cid:durableId="2055305015">
+  <w:num w:numId="10">
     <w:abstractNumId w:val="1"/>
   </w:num>
-  <w:num w:numId="11" w16cid:durableId="1288468544">
+  <w:num w:numId="11">
     <w:abstractNumId w:val="1"/>
   </w:num>
-  <w:num w:numId="12" w16cid:durableId="478230523">
+  <w:num w:numId="12">
     <w:abstractNumId w:val="2"/>
   </w:num>
 </w:numbering>
 </file>
 
 <file path=word/styles.xml><?xml version="1.0" encoding="utf-8"?>
-<w:styles xmlns:mc="http://schemas.openxmlformats.org/markup-compatibility/2006" xmlns:r="http://schemas.openxmlformats.org/officeDocument/2006/relationships" xmlns:w="http://schemas.openxmlformats.org/wordprocessingml/2006/main" xmlns:w14="http://schemas.microsoft.com/office/word/2010/wordml" xmlns:w15="http://schemas.microsoft.com/office/word/2012/wordml" xmlns:w16cex="http://schemas.microsoft.com/office/word/2018/wordml/cex" xmlns:w16cid="http://schemas.microsoft.com/office/word/2016/wordml/cid" xmlns:w16="http://schemas.microsoft.com/office/word/2018/wordml" xmlns:w16sdtdh="http://schemas.microsoft.com/office/word/2020/wordml/sdtdatahash" xmlns:w16se="http://schemas.microsoft.com/office/word/2015/wordml/symex" mc:Ignorable="w14 w15 w16se w16cid w16 w16cex w16sdtdh">
+<w:styles xmlns:mc="http://schemas.openxmlformats.org/markup-compatibility/2006" xmlns:r="http://schemas.openxmlformats.org/officeDocument/2006/relationships" xmlns:w="http://schemas.openxmlformats.org/wordprocessingml/2006/main" xmlns:w14="http://schemas.microsoft.com/office/word/2010/wordml" xmlns:w15="http://schemas.microsoft.com/office/word/2012/wordml" xmlns:w16cid="http://schemas.microsoft.com/office/word/2016/wordml/cid" xmlns:w16se="http://schemas.microsoft.com/office/word/2015/wordml/symex" mc:Ignorable="w14 w15 w16se w16cid">
   <w:docDefaults>
     <w:rPrDefault>
       <w:rPr>
         <w:rFonts w:asciiTheme="minorHAnsi" w:eastAsiaTheme="minorEastAsia" w:hAnsiTheme="minorHAnsi" w:cstheme="minorBidi"/>
         <w:sz w:val="22"/>
         <w:szCs w:val="22"/>
-        <w:lang w:val="en-CH" w:eastAsia="en-US" w:bidi="ar-SA"/>
+        <w:lang w:eastAsia="en-US" w:bidi="ar-SA"/>
       </w:rPr>
     </w:rPrDefault>
     <w:pPrDefault>
@@ -2224,7 +2409,7 @@
       </w:pPr>
     </w:pPrDefault>
   </w:docDefaults>
-  <w:latentStyles w:defLockedState="0" w:defUIPriority="99" w:defSemiHidden="0" w:defUnhideWhenUsed="0" w:defQFormat="0" w:count="376">
+  <w:latentStyles w:defLockedState="0" w:defUIPriority="99" w:defSemiHidden="0" w:defUnhideWhenUsed="0" w:defQFormat="0" w:count="375">
     <w:lsdException w:name="Normal" w:uiPriority="0" w:qFormat="1"/>
     <w:lsdException w:name="heading 1" w:uiPriority="9" w:qFormat="1"/>
     <w:lsdException w:name="heading 2" w:semiHidden="1" w:uiPriority="9" w:unhideWhenUsed="1" w:qFormat="1"/>
@@ -2600,9 +2785,8 @@
     <w:lsdException w:name="Smart Hyperlink" w:semiHidden="1" w:unhideWhenUsed="1"/>
     <w:lsdException w:name="Hashtag" w:semiHidden="1" w:unhideWhenUsed="1"/>
     <w:lsdException w:name="Unresolved Mention" w:semiHidden="1" w:unhideWhenUsed="1"/>
-    <w:lsdException w:name="Smart Link" w:semiHidden="1" w:unhideWhenUsed="1"/>
   </w:latentStyles>
-  <w:style w:type="paragraph" w:default="1" w:styleId="Normal">
+  <w:style w:type="paragraph" w:default="1" w:styleId="Normale">
     <w:name w:val="Normal"/>
     <w:qFormat/>
     <w:rsid w:val="006447BB"/>
@@ -2611,11 +2795,11 @@
       <w:lang w:val="it-CH"/>
     </w:rPr>
   </w:style>
-  <w:style w:type="paragraph" w:styleId="Heading1">
+  <w:style w:type="paragraph" w:styleId="Titolo1">
     <w:name w:val="heading 1"/>
-    <w:basedOn w:val="Normal"/>
-    <w:next w:val="Normal"/>
-    <w:link w:val="Heading1Char"/>
+    <w:basedOn w:val="Normale"/>
+    <w:next w:val="Normale"/>
+    <w:link w:val="Titolo1Carattere"/>
     <w:uiPriority w:val="9"/>
     <w:qFormat/>
     <w:rsid w:val="00F16C26"/>
@@ -2640,11 +2824,11 @@
       <w:szCs w:val="36"/>
     </w:rPr>
   </w:style>
-  <w:style w:type="paragraph" w:styleId="Heading2">
+  <w:style w:type="paragraph" w:styleId="Titolo2">
     <w:name w:val="heading 2"/>
-    <w:basedOn w:val="Normal"/>
-    <w:next w:val="Normal"/>
-    <w:link w:val="Heading2Char"/>
+    <w:basedOn w:val="Normale"/>
+    <w:next w:val="Normale"/>
+    <w:link w:val="Titolo2Carattere"/>
     <w:uiPriority w:val="9"/>
     <w:unhideWhenUsed/>
     <w:qFormat/>
@@ -2669,11 +2853,11 @@
       <w:szCs w:val="28"/>
     </w:rPr>
   </w:style>
-  <w:style w:type="paragraph" w:styleId="Heading3">
+  <w:style w:type="paragraph" w:styleId="Titolo3">
     <w:name w:val="heading 3"/>
-    <w:basedOn w:val="Normal"/>
-    <w:next w:val="Normal"/>
-    <w:link w:val="Heading3Char"/>
+    <w:basedOn w:val="Normale"/>
+    <w:next w:val="Normale"/>
+    <w:link w:val="Titolo3Carattere"/>
     <w:uiPriority w:val="9"/>
     <w:unhideWhenUsed/>
     <w:qFormat/>
@@ -2695,11 +2879,11 @@
       <w:color w:val="000000" w:themeColor="text1"/>
     </w:rPr>
   </w:style>
-  <w:style w:type="paragraph" w:styleId="Heading4">
+  <w:style w:type="paragraph" w:styleId="Titolo4">
     <w:name w:val="heading 4"/>
-    <w:basedOn w:val="Normal"/>
-    <w:next w:val="Normal"/>
-    <w:link w:val="Heading4Char"/>
+    <w:basedOn w:val="Normale"/>
+    <w:next w:val="Normale"/>
+    <w:link w:val="Titolo4Carattere"/>
     <w:uiPriority w:val="9"/>
     <w:semiHidden/>
     <w:unhideWhenUsed/>
@@ -2724,11 +2908,11 @@
       <w:color w:val="000000" w:themeColor="text1"/>
     </w:rPr>
   </w:style>
-  <w:style w:type="paragraph" w:styleId="Heading5">
+  <w:style w:type="paragraph" w:styleId="Titolo5">
     <w:name w:val="heading 5"/>
-    <w:basedOn w:val="Normal"/>
-    <w:next w:val="Normal"/>
-    <w:link w:val="Heading5Char"/>
+    <w:basedOn w:val="Normale"/>
+    <w:next w:val="Normale"/>
+    <w:link w:val="Titolo5Carattere"/>
     <w:uiPriority w:val="9"/>
     <w:semiHidden/>
     <w:unhideWhenUsed/>
@@ -2749,11 +2933,11 @@
       <w:color w:val="323E4F" w:themeColor="text2" w:themeShade="BF"/>
     </w:rPr>
   </w:style>
-  <w:style w:type="paragraph" w:styleId="Heading6">
+  <w:style w:type="paragraph" w:styleId="Titolo6">
     <w:name w:val="heading 6"/>
-    <w:basedOn w:val="Normal"/>
-    <w:next w:val="Normal"/>
-    <w:link w:val="Heading6Char"/>
+    <w:basedOn w:val="Normale"/>
+    <w:next w:val="Normale"/>
+    <w:link w:val="Titolo6Carattere"/>
     <w:uiPriority w:val="9"/>
     <w:semiHidden/>
     <w:unhideWhenUsed/>
@@ -2776,11 +2960,11 @@
       <w:color w:val="323E4F" w:themeColor="text2" w:themeShade="BF"/>
     </w:rPr>
   </w:style>
-  <w:style w:type="paragraph" w:styleId="Heading7">
+  <w:style w:type="paragraph" w:styleId="Titolo7">
     <w:name w:val="heading 7"/>
-    <w:basedOn w:val="Normal"/>
-    <w:next w:val="Normal"/>
-    <w:link w:val="Heading7Char"/>
+    <w:basedOn w:val="Normale"/>
+    <w:next w:val="Normale"/>
+    <w:link w:val="Titolo7Carattere"/>
     <w:uiPriority w:val="9"/>
     <w:semiHidden/>
     <w:unhideWhenUsed/>
@@ -2803,11 +2987,11 @@
       <w:color w:val="404040" w:themeColor="text1" w:themeTint="BF"/>
     </w:rPr>
   </w:style>
-  <w:style w:type="paragraph" w:styleId="Heading8">
+  <w:style w:type="paragraph" w:styleId="Titolo8">
     <w:name w:val="heading 8"/>
-    <w:basedOn w:val="Normal"/>
-    <w:next w:val="Normal"/>
-    <w:link w:val="Heading8Char"/>
+    <w:basedOn w:val="Normale"/>
+    <w:next w:val="Normale"/>
+    <w:link w:val="Titolo8Carattere"/>
     <w:uiPriority w:val="9"/>
     <w:semiHidden/>
     <w:unhideWhenUsed/>
@@ -2830,11 +3014,11 @@
       <w:szCs w:val="20"/>
     </w:rPr>
   </w:style>
-  <w:style w:type="paragraph" w:styleId="Heading9">
+  <w:style w:type="paragraph" w:styleId="Titolo9">
     <w:name w:val="heading 9"/>
-    <w:basedOn w:val="Normal"/>
-    <w:next w:val="Normal"/>
-    <w:link w:val="Heading9Char"/>
+    <w:basedOn w:val="Normale"/>
+    <w:next w:val="Normale"/>
+    <w:link w:val="Titolo9Carattere"/>
     <w:uiPriority w:val="9"/>
     <w:semiHidden/>
     <w:unhideWhenUsed/>
@@ -2859,13 +3043,13 @@
       <w:szCs w:val="20"/>
     </w:rPr>
   </w:style>
-  <w:style w:type="character" w:default="1" w:styleId="DefaultParagraphFont">
+  <w:style w:type="character" w:default="1" w:styleId="Carpredefinitoparagrafo">
     <w:name w:val="Default Paragraph Font"/>
     <w:uiPriority w:val="1"/>
     <w:semiHidden/>
     <w:unhideWhenUsed/>
   </w:style>
-  <w:style w:type="table" w:default="1" w:styleId="TableNormal">
+  <w:style w:type="table" w:default="1" w:styleId="Tabellanormale">
     <w:name w:val="Normal Table"/>
     <w:uiPriority w:val="99"/>
     <w:semiHidden/>
@@ -2880,16 +3064,16 @@
       </w:tblCellMar>
     </w:tblPr>
   </w:style>
-  <w:style w:type="numbering" w:default="1" w:styleId="NoList">
+  <w:style w:type="numbering" w:default="1" w:styleId="Nessunelenco">
     <w:name w:val="No List"/>
     <w:uiPriority w:val="99"/>
     <w:semiHidden/>
     <w:unhideWhenUsed/>
   </w:style>
-  <w:style w:type="character" w:customStyle="1" w:styleId="Heading1Char">
-    <w:name w:val="Heading 1 Char"/>
-    <w:basedOn w:val="DefaultParagraphFont"/>
-    <w:link w:val="Heading1"/>
+  <w:style w:type="character" w:customStyle="1" w:styleId="Titolo1Carattere">
+    <w:name w:val="Titolo 1 Carattere"/>
+    <w:basedOn w:val="Carpredefinitoparagrafo"/>
+    <w:link w:val="Titolo1"/>
     <w:uiPriority w:val="9"/>
     <w:rsid w:val="00F16C26"/>
     <w:rPr>
@@ -2902,9 +3086,9 @@
       <w:lang w:val="it-CH"/>
     </w:rPr>
   </w:style>
-  <w:style w:type="paragraph" w:styleId="ListParagraph">
+  <w:style w:type="paragraph" w:styleId="Paragrafoelenco">
     <w:name w:val="List Paragraph"/>
-    <w:basedOn w:val="Normal"/>
+    <w:basedOn w:val="Normale"/>
     <w:uiPriority w:val="34"/>
     <w:qFormat/>
     <w:rsid w:val="009C0384"/>
@@ -2913,9 +3097,9 @@
       <w:contextualSpacing/>
     </w:pPr>
   </w:style>
-  <w:style w:type="character" w:styleId="Hyperlink">
+  <w:style w:type="character" w:styleId="Collegamentoipertestuale">
     <w:name w:val="Hyperlink"/>
-    <w:basedOn w:val="DefaultParagraphFont"/>
+    <w:basedOn w:val="Carpredefinitoparagrafo"/>
     <w:uiPriority w:val="99"/>
     <w:unhideWhenUsed/>
     <w:rsid w:val="00D44CC7"/>
@@ -2924,9 +3108,9 @@
       <w:u w:val="single"/>
     </w:rPr>
   </w:style>
-  <w:style w:type="character" w:styleId="UnresolvedMention">
+  <w:style w:type="character" w:styleId="Menzionenonrisolta">
     <w:name w:val="Unresolved Mention"/>
-    <w:basedOn w:val="DefaultParagraphFont"/>
+    <w:basedOn w:val="Carpredefinitoparagrafo"/>
     <w:uiPriority w:val="99"/>
     <w:semiHidden/>
     <w:unhideWhenUsed/>
@@ -2936,10 +3120,10 @@
       <w:shd w:val="clear" w:color="auto" w:fill="E1DFDD"/>
     </w:rPr>
   </w:style>
-  <w:style w:type="character" w:customStyle="1" w:styleId="Heading2Char">
-    <w:name w:val="Heading 2 Char"/>
-    <w:basedOn w:val="DefaultParagraphFont"/>
-    <w:link w:val="Heading2"/>
+  <w:style w:type="character" w:customStyle="1" w:styleId="Titolo2Carattere">
+    <w:name w:val="Titolo 2 Carattere"/>
+    <w:basedOn w:val="Carpredefinitoparagrafo"/>
+    <w:link w:val="Titolo2"/>
     <w:uiPriority w:val="9"/>
     <w:rsid w:val="00703277"/>
     <w:rPr>
@@ -2952,10 +3136,10 @@
       <w:szCs w:val="28"/>
     </w:rPr>
   </w:style>
-  <w:style w:type="paragraph" w:styleId="TOCHeading">
+  <w:style w:type="paragraph" w:styleId="Titolosommario">
     <w:name w:val="TOC Heading"/>
-    <w:basedOn w:val="Heading1"/>
-    <w:next w:val="Normal"/>
+    <w:basedOn w:val="Titolo1"/>
+    <w:next w:val="Normale"/>
     <w:uiPriority w:val="39"/>
     <w:unhideWhenUsed/>
     <w:qFormat/>
@@ -2964,10 +3148,10 @@
       <w:outlineLvl w:val="9"/>
     </w:pPr>
   </w:style>
-  <w:style w:type="paragraph" w:styleId="TOC1">
+  <w:style w:type="paragraph" w:styleId="Sommario1">
     <w:name w:val="toc 1"/>
-    <w:basedOn w:val="Normal"/>
-    <w:next w:val="Normal"/>
+    <w:basedOn w:val="Normale"/>
+    <w:next w:val="Normale"/>
     <w:autoRedefine/>
     <w:uiPriority w:val="39"/>
     <w:unhideWhenUsed/>
@@ -2976,10 +3160,10 @@
       <w:spacing w:after="100"/>
     </w:pPr>
   </w:style>
-  <w:style w:type="paragraph" w:styleId="TOC2">
+  <w:style w:type="paragraph" w:styleId="Sommario2">
     <w:name w:val="toc 2"/>
-    <w:basedOn w:val="Normal"/>
-    <w:next w:val="Normal"/>
+    <w:basedOn w:val="Normale"/>
+    <w:next w:val="Normale"/>
     <w:autoRedefine/>
     <w:uiPriority w:val="39"/>
     <w:unhideWhenUsed/>
@@ -2989,10 +3173,10 @@
       <w:ind w:left="220"/>
     </w:pPr>
   </w:style>
-  <w:style w:type="character" w:customStyle="1" w:styleId="Heading3Char">
-    <w:name w:val="Heading 3 Char"/>
-    <w:basedOn w:val="DefaultParagraphFont"/>
-    <w:link w:val="Heading3"/>
+  <w:style w:type="character" w:customStyle="1" w:styleId="Titolo3Carattere">
+    <w:name w:val="Titolo 3 Carattere"/>
+    <w:basedOn w:val="Carpredefinitoparagrafo"/>
+    <w:link w:val="Titolo3"/>
     <w:uiPriority w:val="9"/>
     <w:rsid w:val="00703277"/>
     <w:rPr>
@@ -3002,9 +3186,9 @@
       <w:color w:val="000000" w:themeColor="text1"/>
     </w:rPr>
   </w:style>
-  <w:style w:type="table" w:styleId="TableGrid">
+  <w:style w:type="table" w:styleId="Grigliatabella">
     <w:name w:val="Table Grid"/>
-    <w:basedOn w:val="TableNormal"/>
+    <w:basedOn w:val="Tabellanormale"/>
     <w:uiPriority w:val="39"/>
     <w:rsid w:val="00E46A4A"/>
     <w:pPr>
@@ -3021,9 +3205,9 @@
       </w:tblBorders>
     </w:tblPr>
   </w:style>
-  <w:style w:type="table" w:styleId="GridTable5Dark-Accent5">
+  <w:style w:type="table" w:styleId="Tabellagriglia5scura-colore5">
     <w:name w:val="Grid Table 5 Dark Accent 5"/>
-    <w:basedOn w:val="TableNormal"/>
+    <w:basedOn w:val="Tabellanormale"/>
     <w:uiPriority w:val="50"/>
     <w:rsid w:val="00E46A4A"/>
     <w:pPr>
@@ -3127,10 +3311,10 @@
       </w:tcPr>
     </w:tblStylePr>
   </w:style>
-  <w:style w:type="character" w:customStyle="1" w:styleId="Heading4Char">
-    <w:name w:val="Heading 4 Char"/>
-    <w:basedOn w:val="DefaultParagraphFont"/>
-    <w:link w:val="Heading4"/>
+  <w:style w:type="character" w:customStyle="1" w:styleId="Titolo4Carattere">
+    <w:name w:val="Titolo 4 Carattere"/>
+    <w:basedOn w:val="Carpredefinitoparagrafo"/>
+    <w:link w:val="Titolo4"/>
     <w:uiPriority w:val="9"/>
     <w:semiHidden/>
     <w:rsid w:val="00756E05"/>
@@ -3143,10 +3327,10 @@
       <w:color w:val="000000" w:themeColor="text1"/>
     </w:rPr>
   </w:style>
-  <w:style w:type="character" w:customStyle="1" w:styleId="Heading5Char">
-    <w:name w:val="Heading 5 Char"/>
-    <w:basedOn w:val="DefaultParagraphFont"/>
-    <w:link w:val="Heading5"/>
+  <w:style w:type="character" w:customStyle="1" w:styleId="Titolo5Carattere">
+    <w:name w:val="Titolo 5 Carattere"/>
+    <w:basedOn w:val="Carpredefinitoparagrafo"/>
+    <w:link w:val="Titolo5"/>
     <w:uiPriority w:val="9"/>
     <w:semiHidden/>
     <w:rsid w:val="00A01ED5"/>
@@ -3155,10 +3339,10 @@
       <w:color w:val="323E4F" w:themeColor="text2" w:themeShade="BF"/>
     </w:rPr>
   </w:style>
-  <w:style w:type="character" w:customStyle="1" w:styleId="Heading6Char">
-    <w:name w:val="Heading 6 Char"/>
-    <w:basedOn w:val="DefaultParagraphFont"/>
-    <w:link w:val="Heading6"/>
+  <w:style w:type="character" w:customStyle="1" w:styleId="Titolo6Carattere">
+    <w:name w:val="Titolo 6 Carattere"/>
+    <w:basedOn w:val="Carpredefinitoparagrafo"/>
+    <w:link w:val="Titolo6"/>
     <w:uiPriority w:val="9"/>
     <w:semiHidden/>
     <w:rsid w:val="00A01ED5"/>
@@ -3169,10 +3353,10 @@
       <w:color w:val="323E4F" w:themeColor="text2" w:themeShade="BF"/>
     </w:rPr>
   </w:style>
-  <w:style w:type="character" w:customStyle="1" w:styleId="Heading7Char">
-    <w:name w:val="Heading 7 Char"/>
-    <w:basedOn w:val="DefaultParagraphFont"/>
-    <w:link w:val="Heading7"/>
+  <w:style w:type="character" w:customStyle="1" w:styleId="Titolo7Carattere">
+    <w:name w:val="Titolo 7 Carattere"/>
+    <w:basedOn w:val="Carpredefinitoparagrafo"/>
+    <w:link w:val="Titolo7"/>
     <w:uiPriority w:val="9"/>
     <w:semiHidden/>
     <w:rsid w:val="00A01ED5"/>
@@ -3183,10 +3367,10 @@
       <w:color w:val="404040" w:themeColor="text1" w:themeTint="BF"/>
     </w:rPr>
   </w:style>
-  <w:style w:type="character" w:customStyle="1" w:styleId="Heading8Char">
-    <w:name w:val="Heading 8 Char"/>
-    <w:basedOn w:val="DefaultParagraphFont"/>
-    <w:link w:val="Heading8"/>
+  <w:style w:type="character" w:customStyle="1" w:styleId="Titolo8Carattere">
+    <w:name w:val="Titolo 8 Carattere"/>
+    <w:basedOn w:val="Carpredefinitoparagrafo"/>
+    <w:link w:val="Titolo8"/>
     <w:uiPriority w:val="9"/>
     <w:semiHidden/>
     <w:rsid w:val="00A01ED5"/>
@@ -3197,10 +3381,10 @@
       <w:szCs w:val="20"/>
     </w:rPr>
   </w:style>
-  <w:style w:type="character" w:customStyle="1" w:styleId="Heading9Char">
-    <w:name w:val="Heading 9 Char"/>
-    <w:basedOn w:val="DefaultParagraphFont"/>
-    <w:link w:val="Heading9"/>
+  <w:style w:type="character" w:customStyle="1" w:styleId="Titolo9Carattere">
+    <w:name w:val="Titolo 9 Carattere"/>
+    <w:basedOn w:val="Carpredefinitoparagrafo"/>
+    <w:link w:val="Titolo9"/>
     <w:uiPriority w:val="9"/>
     <w:semiHidden/>
     <w:rsid w:val="00A01ED5"/>
@@ -3213,10 +3397,10 @@
       <w:szCs w:val="20"/>
     </w:rPr>
   </w:style>
-  <w:style w:type="paragraph" w:styleId="Caption">
+  <w:style w:type="paragraph" w:styleId="Didascalia">
     <w:name w:val="caption"/>
-    <w:basedOn w:val="Normal"/>
-    <w:next w:val="Normal"/>
+    <w:basedOn w:val="Normale"/>
+    <w:next w:val="Normale"/>
     <w:uiPriority w:val="35"/>
     <w:semiHidden/>
     <w:unhideWhenUsed/>
@@ -3233,11 +3417,11 @@
       <w:szCs w:val="18"/>
     </w:rPr>
   </w:style>
-  <w:style w:type="paragraph" w:styleId="Title">
+  <w:style w:type="paragraph" w:styleId="Titolo">
     <w:name w:val="Title"/>
-    <w:basedOn w:val="Normal"/>
-    <w:next w:val="Normal"/>
-    <w:link w:val="TitleChar"/>
+    <w:basedOn w:val="Normale"/>
+    <w:next w:val="Normale"/>
+    <w:link w:val="TitoloCarattere"/>
     <w:uiPriority w:val="10"/>
     <w:qFormat/>
     <w:rsid w:val="0070669B"/>
@@ -3252,10 +3436,10 @@
       <w:szCs w:val="56"/>
     </w:rPr>
   </w:style>
-  <w:style w:type="character" w:customStyle="1" w:styleId="TitleChar">
-    <w:name w:val="Title Char"/>
-    <w:basedOn w:val="DefaultParagraphFont"/>
-    <w:link w:val="Title"/>
+  <w:style w:type="character" w:customStyle="1" w:styleId="TitoloCarattere">
+    <w:name w:val="Titolo Carattere"/>
+    <w:basedOn w:val="Carpredefinitoparagrafo"/>
+    <w:link w:val="Titolo"/>
     <w:uiPriority w:val="10"/>
     <w:rsid w:val="0070669B"/>
     <w:rPr>
@@ -3265,11 +3449,11 @@
       <w:szCs w:val="56"/>
     </w:rPr>
   </w:style>
-  <w:style w:type="paragraph" w:styleId="Subtitle">
+  <w:style w:type="paragraph" w:styleId="Sottotitolo">
     <w:name w:val="Subtitle"/>
-    <w:basedOn w:val="Normal"/>
-    <w:next w:val="Normal"/>
-    <w:link w:val="SubtitleChar"/>
+    <w:basedOn w:val="Normale"/>
+    <w:next w:val="Normale"/>
+    <w:link w:val="SottotitoloCarattere"/>
     <w:uiPriority w:val="11"/>
     <w:qFormat/>
     <w:rsid w:val="00A01ED5"/>
@@ -3283,10 +3467,10 @@
       <w:spacing w:val="10"/>
     </w:rPr>
   </w:style>
-  <w:style w:type="character" w:customStyle="1" w:styleId="SubtitleChar">
-    <w:name w:val="Subtitle Char"/>
-    <w:basedOn w:val="DefaultParagraphFont"/>
-    <w:link w:val="Subtitle"/>
+  <w:style w:type="character" w:customStyle="1" w:styleId="SottotitoloCarattere">
+    <w:name w:val="Sottotitolo Carattere"/>
+    <w:basedOn w:val="Carpredefinitoparagrafo"/>
+    <w:link w:val="Sottotitolo"/>
     <w:uiPriority w:val="11"/>
     <w:rsid w:val="00A01ED5"/>
     <w:rPr>
@@ -3294,9 +3478,9 @@
       <w:spacing w:val="10"/>
     </w:rPr>
   </w:style>
-  <w:style w:type="character" w:styleId="Strong">
+  <w:style w:type="character" w:styleId="Enfasigrassetto">
     <w:name w:val="Strong"/>
-    <w:basedOn w:val="DefaultParagraphFont"/>
+    <w:basedOn w:val="Carpredefinitoparagrafo"/>
     <w:uiPriority w:val="22"/>
     <w:qFormat/>
     <w:rsid w:val="00A01ED5"/>
@@ -3306,9 +3490,9 @@
       <w:color w:val="000000" w:themeColor="text1"/>
     </w:rPr>
   </w:style>
-  <w:style w:type="character" w:styleId="Emphasis">
+  <w:style w:type="character" w:styleId="Enfasicorsivo">
     <w:name w:val="Emphasis"/>
-    <w:basedOn w:val="DefaultParagraphFont"/>
+    <w:basedOn w:val="Carpredefinitoparagrafo"/>
     <w:uiPriority w:val="20"/>
     <w:qFormat/>
     <w:rsid w:val="00A01ED5"/>
@@ -3318,10 +3502,10 @@
       <w:color w:val="auto"/>
     </w:rPr>
   </w:style>
-  <w:style w:type="paragraph" w:styleId="NoSpacing">
+  <w:style w:type="paragraph" w:styleId="Nessunaspaziatura">
     <w:name w:val="No Spacing"/>
     <w:aliases w:val="Code"/>
-    <w:link w:val="NoSpacingChar"/>
+    <w:link w:val="NessunaspaziaturaCarattere"/>
     <w:uiPriority w:val="1"/>
     <w:qFormat/>
     <w:rsid w:val="00703277"/>
@@ -3332,11 +3516,11 @@
       <w:rFonts w:ascii="Source Code Pro" w:hAnsi="Source Code Pro"/>
     </w:rPr>
   </w:style>
-  <w:style w:type="paragraph" w:styleId="Quote">
+  <w:style w:type="paragraph" w:styleId="Citazione">
     <w:name w:val="Quote"/>
-    <w:basedOn w:val="Normal"/>
-    <w:next w:val="Normal"/>
-    <w:link w:val="QuoteChar"/>
+    <w:basedOn w:val="Normale"/>
+    <w:next w:val="Normale"/>
+    <w:link w:val="CitazioneCarattere"/>
     <w:uiPriority w:val="29"/>
     <w:qFormat/>
     <w:rsid w:val="00A01ED5"/>
@@ -3350,10 +3534,10 @@
       <w:color w:val="000000" w:themeColor="text1"/>
     </w:rPr>
   </w:style>
-  <w:style w:type="character" w:customStyle="1" w:styleId="QuoteChar">
-    <w:name w:val="Quote Char"/>
-    <w:basedOn w:val="DefaultParagraphFont"/>
-    <w:link w:val="Quote"/>
+  <w:style w:type="character" w:customStyle="1" w:styleId="CitazioneCarattere">
+    <w:name w:val="Citazione Carattere"/>
+    <w:basedOn w:val="Carpredefinitoparagrafo"/>
+    <w:link w:val="Citazione"/>
     <w:uiPriority w:val="29"/>
     <w:rsid w:val="00A01ED5"/>
     <w:rPr>
@@ -3362,11 +3546,11 @@
       <w:color w:val="000000" w:themeColor="text1"/>
     </w:rPr>
   </w:style>
-  <w:style w:type="paragraph" w:styleId="IntenseQuote">
+  <w:style w:type="paragraph" w:styleId="Citazioneintensa">
     <w:name w:val="Intense Quote"/>
-    <w:basedOn w:val="Normal"/>
-    <w:next w:val="Normal"/>
-    <w:link w:val="IntenseQuoteChar"/>
+    <w:basedOn w:val="Normale"/>
+    <w:next w:val="Normale"/>
+    <w:link w:val="CitazioneintensaCarattere"/>
     <w:uiPriority w:val="30"/>
     <w:qFormat/>
     <w:rsid w:val="00A01ED5"/>
@@ -3384,10 +3568,10 @@
       <w:color w:val="000000" w:themeColor="text1"/>
     </w:rPr>
   </w:style>
-  <w:style w:type="character" w:customStyle="1" w:styleId="IntenseQuoteChar">
-    <w:name w:val="Intense Quote Char"/>
-    <w:basedOn w:val="DefaultParagraphFont"/>
-    <w:link w:val="IntenseQuote"/>
+  <w:style w:type="character" w:customStyle="1" w:styleId="CitazioneintensaCarattere">
+    <w:name w:val="Citazione intensa Carattere"/>
+    <w:basedOn w:val="Carpredefinitoparagrafo"/>
+    <w:link w:val="Citazioneintensa"/>
     <w:uiPriority w:val="30"/>
     <w:rsid w:val="00A01ED5"/>
     <w:rPr>
@@ -3395,9 +3579,9 @@
       <w:shd w:val="clear" w:color="auto" w:fill="F2F2F2" w:themeFill="background1" w:themeFillShade="F2"/>
     </w:rPr>
   </w:style>
-  <w:style w:type="character" w:styleId="SubtleEmphasis">
+  <w:style w:type="character" w:styleId="Enfasidelicata">
     <w:name w:val="Subtle Emphasis"/>
-    <w:basedOn w:val="DefaultParagraphFont"/>
+    <w:basedOn w:val="Carpredefinitoparagrafo"/>
     <w:uiPriority w:val="19"/>
     <w:qFormat/>
     <w:rsid w:val="0070669B"/>
@@ -3408,9 +3592,9 @@
       <w:color w:val="404040" w:themeColor="text1" w:themeTint="BF"/>
     </w:rPr>
   </w:style>
-  <w:style w:type="character" w:styleId="IntenseEmphasis">
+  <w:style w:type="character" w:styleId="Enfasiintensa">
     <w:name w:val="Intense Emphasis"/>
-    <w:basedOn w:val="DefaultParagraphFont"/>
+    <w:basedOn w:val="Carpredefinitoparagrafo"/>
     <w:uiPriority w:val="21"/>
     <w:qFormat/>
     <w:rsid w:val="00A01ED5"/>
@@ -3422,9 +3606,9 @@
       <w:caps/>
     </w:rPr>
   </w:style>
-  <w:style w:type="character" w:styleId="SubtleReference">
+  <w:style w:type="character" w:styleId="Riferimentodelicato">
     <w:name w:val="Subtle Reference"/>
-    <w:basedOn w:val="DefaultParagraphFont"/>
+    <w:basedOn w:val="Carpredefinitoparagrafo"/>
     <w:uiPriority w:val="31"/>
     <w:qFormat/>
     <w:rsid w:val="00A01ED5"/>
@@ -3434,9 +3618,9 @@
       <w:u w:val="single" w:color="7F7F7F" w:themeColor="text1" w:themeTint="80"/>
     </w:rPr>
   </w:style>
-  <w:style w:type="character" w:styleId="IntenseReference">
+  <w:style w:type="character" w:styleId="Riferimentointenso">
     <w:name w:val="Intense Reference"/>
-    <w:basedOn w:val="DefaultParagraphFont"/>
+    <w:basedOn w:val="Carpredefinitoparagrafo"/>
     <w:uiPriority w:val="32"/>
     <w:qFormat/>
     <w:rsid w:val="00A01ED5"/>
@@ -3447,9 +3631,9 @@
       <w:u w:val="single"/>
     </w:rPr>
   </w:style>
-  <w:style w:type="character" w:styleId="BookTitle">
+  <w:style w:type="character" w:styleId="Titolodellibro">
     <w:name w:val="Book Title"/>
-    <w:basedOn w:val="DefaultParagraphFont"/>
+    <w:basedOn w:val="Carpredefinitoparagrafo"/>
     <w:uiPriority w:val="33"/>
     <w:qFormat/>
     <w:rsid w:val="00A01ED5"/>
@@ -3460,10 +3644,10 @@
       <w:spacing w:val="5"/>
     </w:rPr>
   </w:style>
-  <w:style w:type="paragraph" w:styleId="TOC3">
+  <w:style w:type="paragraph" w:styleId="Sommario3">
     <w:name w:val="toc 3"/>
-    <w:basedOn w:val="Normal"/>
-    <w:next w:val="Normal"/>
+    <w:basedOn w:val="Normale"/>
+    <w:next w:val="Normale"/>
     <w:autoRedefine/>
     <w:uiPriority w:val="39"/>
     <w:unhideWhenUsed/>
@@ -3473,20 +3657,20 @@
       <w:ind w:left="440"/>
     </w:pPr>
   </w:style>
-  <w:style w:type="character" w:customStyle="1" w:styleId="NoSpacingChar">
-    <w:name w:val="No Spacing Char"/>
-    <w:aliases w:val="Code Char"/>
-    <w:basedOn w:val="DefaultParagraphFont"/>
-    <w:link w:val="NoSpacing"/>
+  <w:style w:type="character" w:customStyle="1" w:styleId="NessunaspaziaturaCarattere">
+    <w:name w:val="Nessuna spaziatura Carattere"/>
+    <w:aliases w:val="Code Carattere"/>
+    <w:basedOn w:val="Carpredefinitoparagrafo"/>
+    <w:link w:val="Nessunaspaziatura"/>
     <w:uiPriority w:val="1"/>
     <w:rsid w:val="00173B23"/>
     <w:rPr>
       <w:rFonts w:ascii="Source Code Pro" w:hAnsi="Source Code Pro"/>
     </w:rPr>
   </w:style>
-  <w:style w:type="table" w:styleId="ListTable5Dark-Accent6">
+  <w:style w:type="table" w:styleId="Tabellaelenco5scura-colore6">
     <w:name w:val="List Table 5 Dark Accent 6"/>
-    <w:basedOn w:val="TableNormal"/>
+    <w:basedOn w:val="Tabellanormale"/>
     <w:uiPriority w:val="50"/>
     <w:rsid w:val="00E16574"/>
     <w:pPr>
@@ -3618,9 +3802,9 @@
       </w:tcPr>
     </w:tblStylePr>
   </w:style>
-  <w:style w:type="table" w:styleId="GridTable5Dark-Accent6">
+  <w:style w:type="table" w:styleId="Tabellagriglia5scura-colore6">
     <w:name w:val="Grid Table 5 Dark Accent 6"/>
-    <w:basedOn w:val="TableNormal"/>
+    <w:basedOn w:val="Tabellanormale"/>
     <w:uiPriority w:val="50"/>
     <w:rsid w:val="00E16574"/>
     <w:pPr>
@@ -3724,10 +3908,10 @@
       </w:tcPr>
     </w:tblStylePr>
   </w:style>
-  <w:style w:type="paragraph" w:styleId="FootnoteText">
+  <w:style w:type="paragraph" w:styleId="Testonotaapidipagina">
     <w:name w:val="footnote text"/>
-    <w:basedOn w:val="Normal"/>
-    <w:link w:val="FootnoteTextChar"/>
+    <w:basedOn w:val="Normale"/>
+    <w:link w:val="TestonotaapidipaginaCarattere"/>
     <w:uiPriority w:val="99"/>
     <w:semiHidden/>
     <w:unhideWhenUsed/>
@@ -3740,10 +3924,10 @@
       <w:szCs w:val="20"/>
     </w:rPr>
   </w:style>
-  <w:style w:type="character" w:customStyle="1" w:styleId="FootnoteTextChar">
-    <w:name w:val="Footnote Text Char"/>
-    <w:basedOn w:val="DefaultParagraphFont"/>
-    <w:link w:val="FootnoteText"/>
+  <w:style w:type="character" w:customStyle="1" w:styleId="TestonotaapidipaginaCarattere">
+    <w:name w:val="Testo nota a piè di pagina Carattere"/>
+    <w:basedOn w:val="Carpredefinitoparagrafo"/>
+    <w:link w:val="Testonotaapidipagina"/>
     <w:uiPriority w:val="99"/>
     <w:semiHidden/>
     <w:rsid w:val="00C330CD"/>
@@ -3754,9 +3938,9 @@
       <w:lang w:val="it-CH"/>
     </w:rPr>
   </w:style>
-  <w:style w:type="character" w:styleId="FootnoteReference">
+  <w:style w:type="character" w:styleId="Rimandonotaapidipagina">
     <w:name w:val="footnote reference"/>
-    <w:basedOn w:val="DefaultParagraphFont"/>
+    <w:basedOn w:val="Carpredefinitoparagrafo"/>
     <w:uiPriority w:val="99"/>
     <w:semiHidden/>
     <w:unhideWhenUsed/>
@@ -4087,7 +4271,7 @@
 </file>
 
 <file path=customXml/itemProps2.xml><?xml version="1.0" encoding="utf-8"?>
-<ds:datastoreItem xmlns:ds="http://schemas.openxmlformats.org/officeDocument/2006/customXml" ds:itemID="{A25BECF0-732B-44C7-B061-13FDF90F587B}">
+<ds:datastoreItem xmlns:ds="http://schemas.openxmlformats.org/officeDocument/2006/customXml" ds:itemID="{B2481D89-66B3-4D7F-9E6F-651CE78EB8F0}">
   <ds:schemaRefs>
     <ds:schemaRef ds:uri="http://schemas.openxmlformats.org/officeDocument/2006/bibliography"/>
   </ds:schemaRefs>

</xml_diff>